<commit_message>
Updated code and final relation
</commit_message>
<xml_diff>
--- a/relazione_finale.docx
+++ b/relazione_finale.docx
@@ -5047,9 +5047,14 @@
       </w:pPr>
       <w:bookmarkStart w:id="6" w:name="_Toc139894318"/>
       <w:r>
-        <w:t>Use Case Diagram</w:t>
+        <w:t xml:space="preserve">Use Case </w:t>
+      </w:r>
+      <w:proofErr w:type="spellStart"/>
+      <w:r>
+        <w:t>Diagram</w:t>
       </w:r>
       <w:bookmarkEnd w:id="6"/>
+      <w:proofErr w:type="spellEnd"/>
     </w:p>
     <w:p/>
     <w:p>
@@ -5456,10 +5461,12 @@
         <w:pStyle w:val="Titolo3"/>
       </w:pPr>
       <w:bookmarkStart w:id="9" w:name="_Toc139894321"/>
+      <w:proofErr w:type="spellStart"/>
       <w:r>
         <w:t>Registration</w:t>
       </w:r>
       <w:bookmarkEnd w:id="9"/>
+      <w:proofErr w:type="spellEnd"/>
     </w:p>
     <w:p/>
     <w:tbl>
@@ -5533,8 +5540,13 @@
           </w:tcPr>
           <w:p>
             <w:r>
-              <w:t>Permette ad un amministratore di registrarsi per poter caricare una classUT</w:t>
-            </w:r>
+              <w:t xml:space="preserve">Permette ad un amministratore di registrarsi per poter caricare una </w:t>
+            </w:r>
+            <w:proofErr w:type="spellStart"/>
+            <w:r>
+              <w:t>classUT</w:t>
+            </w:r>
+            <w:proofErr w:type="spellEnd"/>
           </w:p>
         </w:tc>
       </w:tr>
@@ -5731,8 +5743,13 @@
             <w:tcW w:w="7081" w:type="dxa"/>
           </w:tcPr>
           <w:p>
-            <w:r>
-              <w:t>Registered Administrator</w:t>
+            <w:proofErr w:type="spellStart"/>
+            <w:r>
+              <w:t>Registered</w:t>
+            </w:r>
+            <w:proofErr w:type="spellEnd"/>
+            <w:r>
+              <w:t xml:space="preserve"> Administrator</w:t>
             </w:r>
           </w:p>
         </w:tc>
@@ -5776,8 +5793,13 @@
           </w:tcPr>
           <w:p>
             <w:r>
-              <w:t>Permette ad un amministratore di caricare una nuova classUT</w:t>
-            </w:r>
+              <w:t xml:space="preserve">Permette ad un amministratore di caricare una nuova </w:t>
+            </w:r>
+            <w:proofErr w:type="spellStart"/>
+            <w:r>
+              <w:t>classUT</w:t>
+            </w:r>
+            <w:proofErr w:type="spellEnd"/>
           </w:p>
         </w:tc>
       </w:tr>
@@ -5864,7 +5886,15 @@
           </w:tcPr>
           <w:p>
             <w:r>
-              <w:t>La classeUT viene aggiunta al repository</w:t>
+              <w:t xml:space="preserve">La </w:t>
+            </w:r>
+            <w:proofErr w:type="spellStart"/>
+            <w:r>
+              <w:t>classeUT</w:t>
+            </w:r>
+            <w:proofErr w:type="spellEnd"/>
+            <w:r>
+              <w:t xml:space="preserve"> viene aggiunta al repository</w:t>
             </w:r>
           </w:p>
         </w:tc>
@@ -5914,8 +5944,13 @@
               <w:t>viene mostrato un</w:t>
             </w:r>
             <w:r>
-              <w:t xml:space="preserve"> alert</w:t>
-            </w:r>
+              <w:t xml:space="preserve"> </w:t>
+            </w:r>
+            <w:proofErr w:type="spellStart"/>
+            <w:r>
+              <w:t>alert</w:t>
+            </w:r>
+            <w:proofErr w:type="spellEnd"/>
             <w:r>
               <w:t xml:space="preserve"> con il messaggio di errore</w:t>
             </w:r>
@@ -5931,11 +5966,21 @@
         <w:pStyle w:val="Titolo3"/>
       </w:pPr>
       <w:bookmarkStart w:id="11" w:name="_Toc139894323"/>
+      <w:proofErr w:type="spellStart"/>
       <w:r>
         <w:lastRenderedPageBreak/>
-        <w:t>View All</w:t>
+        <w:t>View</w:t>
+      </w:r>
+      <w:proofErr w:type="spellEnd"/>
+      <w:r>
+        <w:t xml:space="preserve"> </w:t>
+      </w:r>
+      <w:proofErr w:type="spellStart"/>
+      <w:r>
+        <w:t>All</w:t>
       </w:r>
       <w:bookmarkEnd w:id="11"/>
+      <w:proofErr w:type="spellEnd"/>
     </w:p>
     <w:p/>
     <w:tbl>
@@ -6009,11 +6054,16 @@
           </w:tcPr>
           <w:p>
             <w:r>
-              <w:t>Permette di vedere tutte le class</w:t>
+              <w:t xml:space="preserve">Permette di vedere tutte le </w:t>
+            </w:r>
+            <w:proofErr w:type="spellStart"/>
+            <w:r>
+              <w:t>class</w:t>
             </w:r>
             <w:r>
               <w:t>UT</w:t>
             </w:r>
+            <w:proofErr w:type="spellEnd"/>
             <w:r>
               <w:t xml:space="preserve"> disponibili nel repository</w:t>
             </w:r>
@@ -6066,11 +6116,16 @@
               </w:numPr>
             </w:pPr>
             <w:r>
-              <w:t>L’attore apre la schermata per visualizzare le class</w:t>
+              <w:t xml:space="preserve">L’attore apre la schermata per visualizzare le </w:t>
+            </w:r>
+            <w:proofErr w:type="spellStart"/>
+            <w:r>
+              <w:t>class</w:t>
             </w:r>
             <w:r>
               <w:t>UT</w:t>
             </w:r>
+            <w:proofErr w:type="spellEnd"/>
             <w:r>
               <w:t xml:space="preserve"> </w:t>
             </w:r>
@@ -6094,7 +6149,15 @@
           </w:tcPr>
           <w:p>
             <w:r>
-              <w:t>Vengono visualizzate tutte le classUT contenute nel repository</w:t>
+              <w:t xml:space="preserve">Vengono visualizzate tutte le </w:t>
+            </w:r>
+            <w:proofErr w:type="spellStart"/>
+            <w:r>
+              <w:t>classUT</w:t>
+            </w:r>
+            <w:proofErr w:type="spellEnd"/>
+            <w:r>
+              <w:t xml:space="preserve"> contenute nel repository</w:t>
             </w:r>
           </w:p>
         </w:tc>
@@ -6228,8 +6291,13 @@
           </w:tcPr>
           <w:p>
             <w:r>
-              <w:t>Permette di scaricare il codice di una determinata classUT</w:t>
-            </w:r>
+              <w:t xml:space="preserve">Permette di scaricare il codice di una determinata </w:t>
+            </w:r>
+            <w:proofErr w:type="spellStart"/>
+            <w:r>
+              <w:t>classUT</w:t>
+            </w:r>
+            <w:proofErr w:type="spellEnd"/>
           </w:p>
         </w:tc>
       </w:tr>
@@ -6297,10 +6365,18 @@
               </w:numPr>
             </w:pPr>
             <w:r>
-              <w:t>L’attore specifica il nome della class</w:t>
-            </w:r>
-            <w:r>
-              <w:t>UT da scaricare</w:t>
+              <w:t xml:space="preserve">L’attore specifica il nome della </w:t>
+            </w:r>
+            <w:proofErr w:type="spellStart"/>
+            <w:r>
+              <w:t>class</w:t>
+            </w:r>
+            <w:r>
+              <w:t>UT</w:t>
+            </w:r>
+            <w:proofErr w:type="spellEnd"/>
+            <w:r>
+              <w:t xml:space="preserve"> da scaricare</w:t>
             </w:r>
           </w:p>
         </w:tc>
@@ -6463,9 +6539,11 @@
             <w:pPr>
               <w:jc w:val="center"/>
             </w:pPr>
+            <w:proofErr w:type="spellStart"/>
             <w:r>
               <w:t>ClassUT</w:t>
             </w:r>
+            <w:proofErr w:type="spellEnd"/>
           </w:p>
         </w:tc>
         <w:tc>
@@ -6536,8 +6614,29 @@
               <w:jc w:val="center"/>
             </w:pPr>
             <w:r>
-              <w:t>Insieme di Test generati automaticamente tramite Randoop o Evosuite relativi ad una specifica classUT</w:t>
-            </w:r>
+              <w:t xml:space="preserve">Insieme di Test generati automaticamente tramite </w:t>
+            </w:r>
+            <w:proofErr w:type="spellStart"/>
+            <w:r>
+              <w:t>Randoop</w:t>
+            </w:r>
+            <w:proofErr w:type="spellEnd"/>
+            <w:r>
+              <w:t xml:space="preserve"> o </w:t>
+            </w:r>
+            <w:proofErr w:type="spellStart"/>
+            <w:r>
+              <w:t>Evosuite</w:t>
+            </w:r>
+            <w:proofErr w:type="spellEnd"/>
+            <w:r>
+              <w:t xml:space="preserve"> relativi ad una specifica </w:t>
+            </w:r>
+            <w:proofErr w:type="spellStart"/>
+            <w:r>
+              <w:t>classUT</w:t>
+            </w:r>
+            <w:proofErr w:type="spellEnd"/>
           </w:p>
         </w:tc>
       </w:tr>
@@ -6561,7 +6660,15 @@
       </w:pPr>
       <w:bookmarkStart w:id="15" w:name="_Toc139894327"/>
       <w:r>
-        <w:t>Class Diagram di analisi</w:t>
+        <w:t xml:space="preserve">Class </w:t>
+      </w:r>
+      <w:proofErr w:type="spellStart"/>
+      <w:r>
+        <w:t>Diagram</w:t>
+      </w:r>
+      <w:proofErr w:type="spellEnd"/>
+      <w:r>
+        <w:t xml:space="preserve"> di analisi</w:t>
       </w:r>
       <w:bookmarkEnd w:id="15"/>
     </w:p>
@@ -6620,7 +6727,15 @@
     <w:p/>
     <w:p>
       <w:r>
-        <w:t>La classe ClassUT_IE fornisce i servizi per gestire le operazioni CRUD delle class</w:t>
+        <w:t xml:space="preserve">La classe </w:t>
+      </w:r>
+      <w:proofErr w:type="spellStart"/>
+      <w:r>
+        <w:t>ClassUT_IE</w:t>
+      </w:r>
+      <w:proofErr w:type="spellEnd"/>
+      <w:r>
+        <w:t xml:space="preserve"> fornisce i servizi per gestire le operazioni CRUD delle class</w:t>
       </w:r>
       <w:r>
         <w:t>i under test</w:t>
@@ -6639,16 +6754,42 @@
         <w:pStyle w:val="Titolo3"/>
       </w:pPr>
       <w:bookmarkStart w:id="16" w:name="_Toc139894328"/>
+      <w:proofErr w:type="spellStart"/>
       <w:r>
         <w:lastRenderedPageBreak/>
-        <w:t>Sequence Diagram: Download del file di una Class Under Test</w:t>
+        <w:t>Sequence</w:t>
+      </w:r>
+      <w:proofErr w:type="spellEnd"/>
+      <w:r>
+        <w:t xml:space="preserve"> </w:t>
+      </w:r>
+      <w:proofErr w:type="spellStart"/>
+      <w:r>
+        <w:t>Diagram</w:t>
+      </w:r>
+      <w:proofErr w:type="spellEnd"/>
+      <w:r>
+        <w:t>: Download del file di una Class Under Test</w:t>
       </w:r>
       <w:bookmarkEnd w:id="16"/>
     </w:p>
     <w:p/>
     <w:p>
-      <w:r>
-        <w:t>Sequence diagram relativo al caso d’uso Download.</w:t>
+      <w:proofErr w:type="spellStart"/>
+      <w:r>
+        <w:t>Sequence</w:t>
+      </w:r>
+      <w:proofErr w:type="spellEnd"/>
+      <w:r>
+        <w:t xml:space="preserve"> </w:t>
+      </w:r>
+      <w:proofErr w:type="spellStart"/>
+      <w:r>
+        <w:t>diagram</w:t>
+      </w:r>
+      <w:proofErr w:type="spellEnd"/>
+      <w:r>
+        <w:t xml:space="preserve"> relativo al caso d’uso Download.</w:t>
       </w:r>
     </w:p>
     <w:p/>
@@ -6717,9 +6858,22 @@
         <w:pStyle w:val="Titolo3"/>
       </w:pPr>
       <w:bookmarkStart w:id="17" w:name="_Toc139894329"/>
+      <w:proofErr w:type="spellStart"/>
       <w:r>
         <w:lastRenderedPageBreak/>
-        <w:t xml:space="preserve">Sequence Diagram: </w:t>
+        <w:t>Sequence</w:t>
+      </w:r>
+      <w:proofErr w:type="spellEnd"/>
+      <w:r>
+        <w:t xml:space="preserve"> </w:t>
+      </w:r>
+      <w:proofErr w:type="spellStart"/>
+      <w:r>
+        <w:t>Diagram</w:t>
+      </w:r>
+      <w:proofErr w:type="spellEnd"/>
+      <w:r>
+        <w:t xml:space="preserve">: </w:t>
       </w:r>
       <w:r>
         <w:t>Upload di una Classe Under Test</w:t>
@@ -6728,8 +6882,21 @@
     </w:p>
     <w:p/>
     <w:p>
-      <w:r>
-        <w:t>Sequence diagram relativo al caso d’uso Upload.</w:t>
+      <w:proofErr w:type="spellStart"/>
+      <w:r>
+        <w:t>Sequence</w:t>
+      </w:r>
+      <w:proofErr w:type="spellEnd"/>
+      <w:r>
+        <w:t xml:space="preserve"> </w:t>
+      </w:r>
+      <w:proofErr w:type="spellStart"/>
+      <w:r>
+        <w:t>diagram</w:t>
+      </w:r>
+      <w:proofErr w:type="spellEnd"/>
+      <w:r>
+        <w:t xml:space="preserve"> relativo al caso d’uso Upload.</w:t>
       </w:r>
     </w:p>
     <w:p/>
@@ -6886,6 +7053,7 @@
             <w:r>
               <w:t xml:space="preserve">Integrato con </w:t>
             </w:r>
+            <w:proofErr w:type="spellStart"/>
             <w:r>
               <w:rPr>
                 <w:i/>
@@ -6893,6 +7061,7 @@
               </w:rPr>
               <w:t>Hibernate</w:t>
             </w:r>
+            <w:proofErr w:type="spellEnd"/>
             <w:r>
               <w:t>, fornisce supporto per l’ORM.</w:t>
             </w:r>
@@ -6921,7 +7090,15 @@
               <w:t>Supporto all’autenticazione degli amministratori</w:t>
             </w:r>
             <w:r>
-              <w:t xml:space="preserve"> ed alla protezione delle APIs realizzate</w:t>
+              <w:t xml:space="preserve"> ed alla protezione delle </w:t>
+            </w:r>
+            <w:proofErr w:type="spellStart"/>
+            <w:r>
+              <w:t>APIs</w:t>
+            </w:r>
+            <w:proofErr w:type="spellEnd"/>
+            <w:r>
+              <w:t xml:space="preserve"> realizzate</w:t>
             </w:r>
           </w:p>
         </w:tc>
@@ -6953,6 +7130,7 @@
             <w:r>
               <w:t xml:space="preserve"> </w:t>
             </w:r>
+            <w:proofErr w:type="spellStart"/>
             <w:r>
               <w:rPr>
                 <w:i/>
@@ -6960,6 +7138,7 @@
               </w:rPr>
               <w:t>ClassUTs</w:t>
             </w:r>
+            <w:proofErr w:type="spellEnd"/>
             <w:r>
               <w:t xml:space="preserve">, dei </w:t>
             </w:r>
@@ -7081,9 +7260,11 @@
             <w:vAlign w:val="center"/>
           </w:tcPr>
           <w:p>
+            <w:proofErr w:type="spellStart"/>
             <w:r>
               <w:t>FasterXML</w:t>
             </w:r>
+            <w:proofErr w:type="spellEnd"/>
           </w:p>
         </w:tc>
         <w:tc>
@@ -7114,9 +7295,11 @@
             <w:vAlign w:val="center"/>
           </w:tcPr>
           <w:p>
+            <w:proofErr w:type="spellStart"/>
             <w:r>
               <w:t>Maven</w:t>
             </w:r>
+            <w:proofErr w:type="spellEnd"/>
           </w:p>
         </w:tc>
         <w:tc>
@@ -7133,8 +7316,17 @@
                 <w:i/>
                 <w:iCs/>
               </w:rPr>
-              <w:t>build-automation</w:t>
-            </w:r>
+              <w:t>build-</w:t>
+            </w:r>
+            <w:proofErr w:type="spellStart"/>
+            <w:r>
+              <w:rPr>
+                <w:i/>
+                <w:iCs/>
+              </w:rPr>
+              <w:t>automation</w:t>
+            </w:r>
+            <w:proofErr w:type="spellEnd"/>
             <w:r>
               <w:t>.</w:t>
             </w:r>
@@ -7148,9 +7340,11 @@
             <w:vAlign w:val="center"/>
           </w:tcPr>
           <w:p>
+            <w:proofErr w:type="spellStart"/>
             <w:r>
               <w:t>Thymeleaf</w:t>
             </w:r>
+            <w:proofErr w:type="spellEnd"/>
           </w:p>
         </w:tc>
         <w:tc>
@@ -7183,9 +7377,14 @@
       <w:bookmarkStart w:id="19" w:name="_Toc139894331"/>
       <w:r>
         <w:lastRenderedPageBreak/>
-        <w:t>Component Diagram</w:t>
+        <w:t xml:space="preserve">Component </w:t>
+      </w:r>
+      <w:proofErr w:type="spellStart"/>
+      <w:r>
+        <w:t>Diagram</w:t>
       </w:r>
       <w:bookmarkEnd w:id="19"/>
+      <w:proofErr w:type="spellEnd"/>
     </w:p>
     <w:p>
       <w:r>
@@ -7389,8 +7588,17 @@
                 <w:i/>
                 <w:iCs/>
               </w:rPr>
-              <w:t>CRUD ClassUT</w:t>
-            </w:r>
+              <w:t xml:space="preserve">CRUD </w:t>
+            </w:r>
+            <w:proofErr w:type="spellStart"/>
+            <w:r>
+              <w:rPr>
+                <w:i/>
+                <w:iCs/>
+              </w:rPr>
+              <w:t>ClassUT</w:t>
+            </w:r>
+            <w:proofErr w:type="spellEnd"/>
           </w:p>
         </w:tc>
         <w:tc>
@@ -7422,12 +7630,21 @@
                 <w:iCs/>
               </w:rPr>
             </w:pPr>
-            <w:r>
-              <w:rPr>
-                <w:i/>
-                <w:iCs/>
-              </w:rPr>
-              <w:t>ClassUT Reader</w:t>
+            <w:proofErr w:type="spellStart"/>
+            <w:r>
+              <w:rPr>
+                <w:i/>
+                <w:iCs/>
+              </w:rPr>
+              <w:t>ClassUT</w:t>
+            </w:r>
+            <w:proofErr w:type="spellEnd"/>
+            <w:r>
+              <w:rPr>
+                <w:i/>
+                <w:iCs/>
+              </w:rPr>
+              <w:t xml:space="preserve"> Reader</w:t>
             </w:r>
           </w:p>
         </w:tc>
@@ -7502,9 +7719,14 @@
       <w:bookmarkStart w:id="20" w:name="_Toc139894332"/>
       <w:r>
         <w:lastRenderedPageBreak/>
-        <w:t>Module Structures</w:t>
+        <w:t xml:space="preserve">Module </w:t>
+      </w:r>
+      <w:proofErr w:type="spellStart"/>
+      <w:r>
+        <w:t>Structures</w:t>
       </w:r>
       <w:bookmarkEnd w:id="20"/>
+      <w:proofErr w:type="spellEnd"/>
     </w:p>
     <w:p>
       <w:pPr>
@@ -7710,7 +7932,15 @@
       </w:pPr>
       <w:bookmarkStart w:id="22" w:name="_Toc139894334"/>
       <w:r>
-        <w:t>Class Diagram di dettaglio</w:t>
+        <w:t xml:space="preserve">Class </w:t>
+      </w:r>
+      <w:proofErr w:type="spellStart"/>
+      <w:r>
+        <w:t>Diagram</w:t>
+      </w:r>
+      <w:proofErr w:type="spellEnd"/>
+      <w:r>
+        <w:t xml:space="preserve"> di dettaglio</w:t>
       </w:r>
       <w:bookmarkEnd w:id="22"/>
     </w:p>
@@ -8019,9 +8249,11 @@
             <w:pPr>
               <w:jc w:val="center"/>
             </w:pPr>
+            <w:proofErr w:type="spellStart"/>
             <w:r>
               <w:t>uploadClassUT</w:t>
             </w:r>
+            <w:proofErr w:type="spellEnd"/>
           </w:p>
         </w:tc>
         <w:tc>
@@ -8077,9 +8309,11 @@
             <w:pPr>
               <w:jc w:val="center"/>
             </w:pPr>
+            <w:proofErr w:type="spellStart"/>
             <w:r>
               <w:t>downloadClassUT</w:t>
             </w:r>
+            <w:proofErr w:type="spellEnd"/>
           </w:p>
         </w:tc>
         <w:tc>
@@ -8122,9 +8356,11 @@
             <w:pPr>
               <w:jc w:val="center"/>
             </w:pPr>
+            <w:proofErr w:type="spellStart"/>
             <w:r>
               <w:t>viewAll</w:t>
             </w:r>
+            <w:proofErr w:type="spellEnd"/>
           </w:p>
         </w:tc>
         <w:tc>
@@ -8372,6 +8608,7 @@
         <w:lastRenderedPageBreak/>
         <w:t xml:space="preserve">come </w:t>
       </w:r>
+      <w:proofErr w:type="spellStart"/>
       <w:r>
         <w:rPr>
           <w:i/>
@@ -8379,11 +8616,20 @@
         </w:rPr>
         <w:t>Entity</w:t>
       </w:r>
+      <w:proofErr w:type="spellEnd"/>
       <w:r>
         <w:t xml:space="preserve"> si</w:t>
       </w:r>
       <w:r>
-        <w:t xml:space="preserve"> fa riferimento ed il tipo della chiave primaria utilizzata. Nello specifico, per gestire la persistenza dei metadati delle ClassiUT:</w:t>
+        <w:t xml:space="preserve"> fa riferimento ed il tipo della chiave primaria utilizzata. Nello specifico, per gestire la persistenza dei metadati delle </w:t>
+      </w:r>
+      <w:proofErr w:type="spellStart"/>
+      <w:r>
+        <w:t>ClassiUT</w:t>
+      </w:r>
+      <w:proofErr w:type="spellEnd"/>
+      <w:r>
+        <w:t>:</w:t>
       </w:r>
     </w:p>
     <w:p>
@@ -8393,13 +8639,59 @@
           <w:lang w:val="en-GB"/>
         </w:rPr>
       </w:pPr>
+      <w:proofErr w:type="spellStart"/>
       <w:r>
         <w:rPr>
           <w:i/>
           <w:iCs/>
           <w:lang w:val="en-GB"/>
         </w:rPr>
-        <w:t>ClassUTRepository extends JpaRepository &lt;ClassUT, I</w:t>
+        <w:t>ClassUTRepository</w:t>
+      </w:r>
+      <w:proofErr w:type="spellEnd"/>
+      <w:r>
+        <w:rPr>
+          <w:i/>
+          <w:iCs/>
+          <w:lang w:val="en-GB"/>
+        </w:rPr>
+        <w:t xml:space="preserve"> extends </w:t>
+      </w:r>
+      <w:proofErr w:type="spellStart"/>
+      <w:r>
+        <w:rPr>
+          <w:i/>
+          <w:iCs/>
+          <w:lang w:val="en-GB"/>
+        </w:rPr>
+        <w:t>JpaRepository</w:t>
+      </w:r>
+      <w:proofErr w:type="spellEnd"/>
+      <w:r>
+        <w:rPr>
+          <w:i/>
+          <w:iCs/>
+          <w:lang w:val="en-GB"/>
+        </w:rPr>
+        <w:t xml:space="preserve"> &lt;</w:t>
+      </w:r>
+      <w:proofErr w:type="spellStart"/>
+      <w:r>
+        <w:rPr>
+          <w:i/>
+          <w:iCs/>
+          <w:lang w:val="en-GB"/>
+        </w:rPr>
+        <w:t>ClassUT</w:t>
+      </w:r>
+      <w:proofErr w:type="spellEnd"/>
+      <w:r>
+        <w:rPr>
+          <w:i/>
+          <w:iCs/>
+          <w:lang w:val="en-GB"/>
+        </w:rPr>
+        <w:t>, I</w:t>
       </w:r>
       <w:r>
         <w:rPr>
@@ -8442,6 +8734,7 @@
       <w:r>
         <w:t xml:space="preserve">tuare, in questo caso </w:t>
       </w:r>
+      <w:proofErr w:type="spellStart"/>
       <w:r>
         <w:rPr>
           <w:i/>
@@ -8449,9 +8742,11 @@
         </w:rPr>
         <w:t>find</w:t>
       </w:r>
+      <w:proofErr w:type="spellEnd"/>
       <w:r>
         <w:t>/</w:t>
       </w:r>
+      <w:proofErr w:type="spellStart"/>
       <w:r>
         <w:rPr>
           <w:i/>
@@ -8459,6 +8754,7 @@
         </w:rPr>
         <w:t>findAll</w:t>
       </w:r>
+      <w:proofErr w:type="spellEnd"/>
       <w:r>
         <w:t>.</w:t>
       </w:r>
@@ -8499,8 +8795,21 @@
         <w:pStyle w:val="Titolo3"/>
       </w:pPr>
       <w:bookmarkStart w:id="23" w:name="_Toc139894335"/>
-      <w:r>
-        <w:t>Sequence Diagram: Visualizzazione della lista delle Classi disponibili</w:t>
+      <w:proofErr w:type="spellStart"/>
+      <w:r>
+        <w:t>Sequence</w:t>
+      </w:r>
+      <w:proofErr w:type="spellEnd"/>
+      <w:r>
+        <w:t xml:space="preserve"> </w:t>
+      </w:r>
+      <w:proofErr w:type="spellStart"/>
+      <w:r>
+        <w:t>Diagram</w:t>
+      </w:r>
+      <w:proofErr w:type="spellEnd"/>
+      <w:r>
+        <w:t>: Visualizzazione della lista delle Classi disponibili</w:t>
       </w:r>
       <w:bookmarkEnd w:id="23"/>
     </w:p>
@@ -8585,7 +8894,7 @@
           <w:noProof/>
         </w:rPr>
         <w:drawing>
-          <wp:anchor distT="0" distB="0" distL="114300" distR="114300" simplePos="0" relativeHeight="251665408" behindDoc="0" locked="0" layoutInCell="1" allowOverlap="1" wp14:anchorId="155D7837" wp14:editId="6462172B">
+          <wp:anchor distT="0" distB="0" distL="114300" distR="114300" simplePos="0" relativeHeight="251665408" behindDoc="0" locked="0" layoutInCell="1" allowOverlap="1" wp14:anchorId="155D7837" wp14:editId="541952BE">
             <wp:simplePos x="0" y="0"/>
             <wp:positionH relativeFrom="column">
               <wp:posOffset>186690</wp:posOffset>
@@ -8593,10 +8902,10 @@
             <wp:positionV relativeFrom="paragraph">
               <wp:posOffset>506730</wp:posOffset>
             </wp:positionV>
-            <wp:extent cx="6120130" cy="3335655"/>
+            <wp:extent cx="6118860" cy="3335655"/>
             <wp:effectExtent l="0" t="0" r="0" b="0"/>
             <wp:wrapTopAndBottom/>
-            <wp:docPr id="1385473552" name="Immagine 11" descr="Immagine che contiene testo, schermata, Carattere, diagramma&#10;&#10;Descrizione generata automaticamente"/>
+            <wp:docPr id="1385473552" name="Immagine 11"/>
             <wp:cNvGraphicFramePr>
               <a:graphicFrameLocks xmlns:a="http://schemas.openxmlformats.org/drawingml/2006/main" noChangeAspect="1"/>
             </wp:cNvGraphicFramePr>
@@ -8604,7 +8913,7 @@
               <a:graphicData uri="http://schemas.openxmlformats.org/drawingml/2006/picture">
                 <pic:pic xmlns:pic="http://schemas.openxmlformats.org/drawingml/2006/picture">
                   <pic:nvPicPr>
-                    <pic:cNvPr id="1385473552" name="Immagine 11" descr="Immagine che contiene testo, schermata, Carattere, diagramma&#10;&#10;Descrizione generata automaticamente"/>
+                    <pic:cNvPr id="1385473552" name="Immagine 11"/>
                     <pic:cNvPicPr/>
                   </pic:nvPicPr>
                   <pic:blipFill>
@@ -8622,7 +8931,7 @@
                   <pic:spPr>
                     <a:xfrm>
                       <a:off x="0" y="0"/>
-                      <a:ext cx="6120130" cy="3335655"/>
+                      <a:ext cx="6118860" cy="3335655"/>
                     </a:xfrm>
                     <a:prstGeom prst="rect">
                       <a:avLst/>
@@ -8669,9 +8978,22 @@
         <w:pStyle w:val="Titolo3"/>
       </w:pPr>
       <w:bookmarkStart w:id="24" w:name="_Toc139894336"/>
+      <w:proofErr w:type="spellStart"/>
       <w:r>
         <w:lastRenderedPageBreak/>
-        <w:t>Sequence Diagram: Download del file di un</w:t>
+        <w:t>Sequence</w:t>
+      </w:r>
+      <w:proofErr w:type="spellEnd"/>
+      <w:r>
+        <w:t xml:space="preserve"> </w:t>
+      </w:r>
+      <w:proofErr w:type="spellStart"/>
+      <w:r>
+        <w:t>Diagram</w:t>
+      </w:r>
+      <w:proofErr w:type="spellEnd"/>
+      <w:r>
+        <w:t>: Download del file di un</w:t>
       </w:r>
       <w:r>
         <w:t>a Class Under Test</w:t>
@@ -8759,18 +9081,18 @@
           <w:noProof/>
         </w:rPr>
         <w:drawing>
-          <wp:anchor distT="0" distB="0" distL="114300" distR="114300" simplePos="0" relativeHeight="251669504" behindDoc="0" locked="0" layoutInCell="1" allowOverlap="1" wp14:anchorId="0C273AFD" wp14:editId="1F1FFDAB">
+          <wp:anchor distT="0" distB="0" distL="114300" distR="114300" simplePos="0" relativeHeight="251669504" behindDoc="0" locked="0" layoutInCell="1" allowOverlap="1" wp14:anchorId="0C273AFD" wp14:editId="79A389D9">
             <wp:simplePos x="0" y="0"/>
             <wp:positionH relativeFrom="column">
-              <wp:posOffset>-375920</wp:posOffset>
+              <wp:posOffset>-377190</wp:posOffset>
             </wp:positionH>
             <wp:positionV relativeFrom="paragraph">
               <wp:posOffset>450215</wp:posOffset>
             </wp:positionV>
-            <wp:extent cx="6887210" cy="4114800"/>
-            <wp:effectExtent l="0" t="0" r="8890" b="0"/>
+            <wp:extent cx="6887210" cy="4114165"/>
+            <wp:effectExtent l="0" t="0" r="8890" b="635"/>
             <wp:wrapTopAndBottom/>
-            <wp:docPr id="1458936389" name="Immagine 15" descr="Immagine che contiene schermata, testo, diagramma&#10;&#10;Descrizione generata automaticamente"/>
+            <wp:docPr id="1458936389" name="Immagine 15"/>
             <wp:cNvGraphicFramePr>
               <a:graphicFrameLocks xmlns:a="http://schemas.openxmlformats.org/drawingml/2006/main" noChangeAspect="1"/>
             </wp:cNvGraphicFramePr>
@@ -8778,7 +9100,7 @@
               <a:graphicData uri="http://schemas.openxmlformats.org/drawingml/2006/picture">
                 <pic:pic xmlns:pic="http://schemas.openxmlformats.org/drawingml/2006/picture">
                   <pic:nvPicPr>
-                    <pic:cNvPr id="1458936389" name="Immagine 15" descr="Immagine che contiene schermata, testo, diagramma&#10;&#10;Descrizione generata automaticamente"/>
+                    <pic:cNvPr id="1458936389" name="Immagine 15"/>
                     <pic:cNvPicPr/>
                   </pic:nvPicPr>
                   <pic:blipFill>
@@ -8796,7 +9118,7 @@
                   <pic:spPr>
                     <a:xfrm>
                       <a:off x="0" y="0"/>
-                      <a:ext cx="6887210" cy="4114800"/>
+                      <a:ext cx="6887210" cy="4114165"/>
                     </a:xfrm>
                     <a:prstGeom prst="rect">
                       <a:avLst/>
@@ -8827,6 +9149,7 @@
       <w:r>
         <w:t xml:space="preserve">Se la classe specificata esiste viene effettuato il download del relativo file, altrimenti viene ritornata una </w:t>
       </w:r>
+      <w:proofErr w:type="spellStart"/>
       <w:r>
         <w:rPr>
           <w:i/>
@@ -8834,6 +9157,7 @@
         </w:rPr>
         <w:t>ResponseEntity</w:t>
       </w:r>
+      <w:proofErr w:type="spellEnd"/>
       <w:r>
         <w:t xml:space="preserve"> con il codice http </w:t>
       </w:r>
@@ -8863,9 +9187,22 @@
         <w:pStyle w:val="Titolo3"/>
       </w:pPr>
       <w:bookmarkStart w:id="25" w:name="_Toc139894337"/>
+      <w:proofErr w:type="spellStart"/>
       <w:r>
         <w:lastRenderedPageBreak/>
-        <w:t>Sequence Diagram: Upload di una Classe Under Test</w:t>
+        <w:t>Sequence</w:t>
+      </w:r>
+      <w:proofErr w:type="spellEnd"/>
+      <w:r>
+        <w:t xml:space="preserve"> </w:t>
+      </w:r>
+      <w:proofErr w:type="spellStart"/>
+      <w:r>
+        <w:t>Diagram</w:t>
+      </w:r>
+      <w:proofErr w:type="spellEnd"/>
+      <w:r>
+        <w:t>: Upload di una Classe Under Test</w:t>
       </w:r>
       <w:bookmarkEnd w:id="25"/>
     </w:p>
@@ -8944,22 +9281,28 @@
         </w:tc>
       </w:tr>
     </w:tbl>
+    <w:p/>
     <w:p>
+      <w:pPr>
+        <w:tabs>
+          <w:tab w:val="left" w:pos="1056"/>
+        </w:tabs>
+      </w:pPr>
       <w:r>
         <w:rPr>
           <w:noProof/>
         </w:rPr>
         <w:drawing>
-          <wp:anchor distT="0" distB="0" distL="114300" distR="114300" simplePos="0" relativeHeight="251666432" behindDoc="0" locked="0" layoutInCell="1" allowOverlap="1" wp14:anchorId="5870D9FF" wp14:editId="317E16FF">
+          <wp:anchor distT="0" distB="0" distL="114300" distR="114300" simplePos="0" relativeHeight="251666432" behindDoc="0" locked="0" layoutInCell="1" allowOverlap="1" wp14:anchorId="5870D9FF" wp14:editId="606DCCA0">
             <wp:simplePos x="0" y="0"/>
             <wp:positionH relativeFrom="column">
               <wp:posOffset>369570</wp:posOffset>
             </wp:positionH>
             <wp:positionV relativeFrom="paragraph">
-              <wp:posOffset>696595</wp:posOffset>
+              <wp:posOffset>372110</wp:posOffset>
             </wp:positionV>
-            <wp:extent cx="5772150" cy="6304915"/>
-            <wp:effectExtent l="0" t="0" r="0" b="635"/>
+            <wp:extent cx="5771515" cy="6304915"/>
+            <wp:effectExtent l="0" t="0" r="635" b="635"/>
             <wp:wrapTopAndBottom/>
             <wp:docPr id="157016552" name="Immagine 12"/>
             <wp:cNvGraphicFramePr>
@@ -8987,7 +9330,7 @@
                   <pic:spPr>
                     <a:xfrm>
                       <a:off x="0" y="0"/>
-                      <a:ext cx="5772150" cy="6304915"/>
+                      <a:ext cx="5771515" cy="6304915"/>
                     </a:xfrm>
                     <a:prstGeom prst="rect">
                       <a:avLst/>
@@ -9008,18 +9351,12 @@
     </w:p>
     <w:p>
       <w:pPr>
-        <w:tabs>
-          <w:tab w:val="left" w:pos="1056"/>
-        </w:tabs>
-      </w:pPr>
-    </w:p>
-    <w:p>
-      <w:pPr>
         <w:jc w:val="both"/>
       </w:pPr>
       <w:r>
         <w:t xml:space="preserve">Tale funzionalità è disponibile soltanto per gli amministratori che effettuano il login. Infatti, tra i parametri di input del metodo è presente un oggetto </w:t>
       </w:r>
+      <w:proofErr w:type="spellStart"/>
       <w:r>
         <w:rPr>
           <w:i/>
@@ -9027,9 +9364,12 @@
         </w:rPr>
         <w:t>Principal</w:t>
       </w:r>
+      <w:proofErr w:type="spellEnd"/>
       <w:r>
         <w:t xml:space="preserve"> presente nel package </w:t>
       </w:r>
+      <w:proofErr w:type="spellStart"/>
+      <w:proofErr w:type="gramStart"/>
       <w:r>
         <w:rPr>
           <w:i/>
@@ -9037,6 +9377,8 @@
         </w:rPr>
         <w:t>java.security</w:t>
       </w:r>
+      <w:proofErr w:type="spellEnd"/>
+      <w:proofErr w:type="gramEnd"/>
       <w:r>
         <w:t>. Tale oggetto contiene le informazioni sull’utente loggato, in particolare l’e-mail di registrazione.</w:t>
       </w:r>
@@ -9048,6 +9390,7 @@
       <w:r>
         <w:t xml:space="preserve">Lo scenario di successo prevede che il file ed i suoi metadati vengano memorizzati nel repository restituendo un oggetto </w:t>
       </w:r>
+      <w:proofErr w:type="spellStart"/>
       <w:r>
         <w:rPr>
           <w:i/>
@@ -9055,6 +9398,7 @@
         </w:rPr>
         <w:t>UploadClassResponse</w:t>
       </w:r>
+      <w:proofErr w:type="spellEnd"/>
       <w:r>
         <w:t xml:space="preserve"> riportante:</w:t>
       </w:r>
@@ -9143,7 +9487,15 @@
         <w:jc w:val="both"/>
       </w:pPr>
       <w:r>
-        <w:t>Errori dovuti al path del file:</w:t>
+        <w:t xml:space="preserve">Errori dovuti al </w:t>
+      </w:r>
+      <w:proofErr w:type="spellStart"/>
+      <w:r>
+        <w:t>path</w:t>
+      </w:r>
+      <w:proofErr w:type="spellEnd"/>
+      <w:r>
+        <w:t xml:space="preserve"> del file:</w:t>
       </w:r>
     </w:p>
     <w:p>
@@ -9169,7 +9521,15 @@
         <w:jc w:val="both"/>
       </w:pPr>
       <w:r>
-        <w:t>Il nome del file non contiene caratteri ammissibili ma il path generato è troppo lungo per essere memorizzato nel database.</w:t>
+        <w:t xml:space="preserve">Il nome del file non contiene caratteri ammissibili ma il </w:t>
+      </w:r>
+      <w:proofErr w:type="spellStart"/>
+      <w:r>
+        <w:t>path</w:t>
+      </w:r>
+      <w:proofErr w:type="spellEnd"/>
+      <w:r>
+        <w:t xml:space="preserve"> generato è troppo lungo per essere memorizzato nel database.</w:t>
       </w:r>
     </w:p>
     <w:p>
@@ -9251,6 +9611,7 @@
       <w:r>
         <w:t xml:space="preserve"> lancia un’eccezione di tipo </w:t>
       </w:r>
+      <w:proofErr w:type="spellStart"/>
       <w:r>
         <w:rPr>
           <w:i/>
@@ -9258,6 +9619,7 @@
         </w:rPr>
         <w:t>InvalidPathException</w:t>
       </w:r>
+      <w:proofErr w:type="spellEnd"/>
       <w:r>
         <w:t xml:space="preserve"> specificando l’indice: “1” nel primo caso e “2” nel secondo.</w:t>
       </w:r>
@@ -9393,7 +9755,15 @@
       <w:bookmarkStart w:id="26" w:name="_Toc139894338"/>
       <w:r>
         <w:lastRenderedPageBreak/>
-        <w:t xml:space="preserve">Generazione del path </w:t>
+        <w:t xml:space="preserve">Generazione del </w:t>
+      </w:r>
+      <w:proofErr w:type="spellStart"/>
+      <w:r>
+        <w:t>path</w:t>
+      </w:r>
+      <w:proofErr w:type="spellEnd"/>
+      <w:r>
+        <w:t xml:space="preserve"> </w:t>
       </w:r>
       <w:r>
         <w:t>della Classe Under Test</w:t>
@@ -9405,7 +9775,15 @@
         <w:jc w:val="both"/>
       </w:pPr>
       <w:r>
-        <w:t>La regola di generazione del path del file appena caricato può essere schematizzata come segue:</w:t>
+        <w:t xml:space="preserve">La regola di generazione del </w:t>
+      </w:r>
+      <w:proofErr w:type="spellStart"/>
+      <w:r>
+        <w:t>path</w:t>
+      </w:r>
+      <w:proofErr w:type="spellEnd"/>
+      <w:r>
+        <w:t xml:space="preserve"> del file appena caricato può essere schematizzata come segue:</w:t>
       </w:r>
     </w:p>
     <w:p>
@@ -9415,6 +9793,7 @@
           <w:lang w:val="en-GB"/>
         </w:rPr>
       </w:pPr>
+      <w:proofErr w:type="spellStart"/>
       <w:r>
         <w:rPr>
           <w:i/>
@@ -9431,6 +9810,7 @@
         </w:rPr>
         <w:t>lassUT_filename</w:t>
       </w:r>
+      <w:proofErr w:type="spellEnd"/>
     </w:p>
     <w:p>
       <w:pPr>
@@ -9455,6 +9835,7 @@
         </w:numPr>
         <w:jc w:val="both"/>
       </w:pPr>
+      <w:proofErr w:type="spellStart"/>
       <w:r>
         <w:rPr>
           <w:i/>
@@ -9462,6 +9843,7 @@
         </w:rPr>
         <w:t>root_directory</w:t>
       </w:r>
+      <w:proofErr w:type="spellEnd"/>
       <w:r>
         <w:t xml:space="preserve"> è la carte</w:t>
       </w:r>
@@ -9478,12 +9860,23 @@
           <w:iCs/>
         </w:rPr>
       </w:pPr>
+      <w:proofErr w:type="spellStart"/>
+      <w:proofErr w:type="gramStart"/>
       <w:r>
         <w:rPr>
           <w:i/>
           <w:iCs/>
         </w:rPr>
-        <w:t>file.upload-dir</w:t>
+        <w:t>file.upload</w:t>
+      </w:r>
+      <w:proofErr w:type="spellEnd"/>
+      <w:proofErr w:type="gramEnd"/>
+      <w:r>
+        <w:rPr>
+          <w:i/>
+          <w:iCs/>
+        </w:rPr>
+        <w:t>-dir</w:t>
       </w:r>
     </w:p>
     <w:p>
@@ -9494,6 +9887,8 @@
       <w:r>
         <w:t xml:space="preserve"> nel file </w:t>
       </w:r>
+      <w:proofErr w:type="spellStart"/>
+      <w:proofErr w:type="gramStart"/>
       <w:r>
         <w:rPr>
           <w:b/>
@@ -9503,12 +9898,15 @@
         </w:rPr>
         <w:t>application.properties</w:t>
       </w:r>
+      <w:proofErr w:type="spellEnd"/>
+      <w:proofErr w:type="gramEnd"/>
       <w:r>
         <w:t xml:space="preserve"> del progetto</w:t>
       </w:r>
       <w:r>
         <w:t xml:space="preserve"> o nel </w:t>
       </w:r>
+      <w:proofErr w:type="spellStart"/>
       <w:r>
         <w:rPr>
           <w:b/>
@@ -9518,6 +9916,7 @@
         </w:rPr>
         <w:t>docker-compose.yml</w:t>
       </w:r>
+      <w:proofErr w:type="spellEnd"/>
       <w:r>
         <w:t xml:space="preserve"> se il componente è eseguito in un ambiente Docker</w:t>
       </w:r>
@@ -9534,6 +9933,7 @@
         </w:numPr>
         <w:jc w:val="both"/>
       </w:pPr>
+      <w:proofErr w:type="spellStart"/>
       <w:r>
         <w:rPr>
           <w:i/>
@@ -9541,6 +9941,7 @@
         </w:rPr>
         <w:t>ClassUT_directory</w:t>
       </w:r>
+      <w:proofErr w:type="spellEnd"/>
       <w:r>
         <w:t xml:space="preserve"> si ottiene a partire dal nome file caricato ed eliminando l’estensione </w:t>
       </w:r>
@@ -9668,7 +10069,15 @@
         </w:drawing>
       </w:r>
       <w:r>
-        <w:t>Class Diagram di dettaglio</w:t>
+        <w:t xml:space="preserve">Class </w:t>
+      </w:r>
+      <w:proofErr w:type="spellStart"/>
+      <w:r>
+        <w:t>Diagram</w:t>
+      </w:r>
+      <w:proofErr w:type="spellEnd"/>
+      <w:r>
+        <w:t xml:space="preserve"> di dettaglio</w:t>
       </w:r>
       <w:bookmarkEnd w:id="28"/>
     </w:p>
@@ -9701,6 +10110,7 @@
       <w:r>
         <w:t xml:space="preserve"> nel package </w:t>
       </w:r>
+      <w:proofErr w:type="spellStart"/>
       <w:r>
         <w:rPr>
           <w:i/>
@@ -9715,6 +10125,7 @@
         </w:rPr>
         <w:t>fig</w:t>
       </w:r>
+      <w:proofErr w:type="spellEnd"/>
       <w:r>
         <w:t>:</w:t>
       </w:r>
@@ -9732,7 +10143,15 @@
         <w:t>Configura i filtri di sicurezza in modo che l’accesso al</w:t>
       </w:r>
       <w:r>
-        <w:t>la homepage, alla pagina di login, alla pagina di registrazione e alle funzionalità di download e visualizzazione delle ClassiUT nel repository sia accessibile a chiunque.</w:t>
+        <w:t xml:space="preserve">la homepage, alla pagina di login, alla pagina di registrazione e alle funzionalità di download e visualizzazione delle </w:t>
+      </w:r>
+      <w:proofErr w:type="spellStart"/>
+      <w:r>
+        <w:t>ClassiUT</w:t>
+      </w:r>
+      <w:proofErr w:type="spellEnd"/>
+      <w:r>
+        <w:t xml:space="preserve"> nel repository sia accessibile a chiunque.</w:t>
       </w:r>
     </w:p>
     <w:p>
@@ -9760,6 +10179,7 @@
       <w:r>
         <w:t xml:space="preserve">La classe </w:t>
       </w:r>
+      <w:proofErr w:type="spellStart"/>
       <w:r>
         <w:rPr>
           <w:i/>
@@ -9767,6 +10187,7 @@
         </w:rPr>
         <w:t>CustomUserDetailsService</w:t>
       </w:r>
+      <w:proofErr w:type="spellEnd"/>
       <w:r>
         <w:t xml:space="preserve"> nel package </w:t>
       </w:r>
@@ -9796,8 +10217,21 @@
         <w:pStyle w:val="Titolo3"/>
       </w:pPr>
       <w:bookmarkStart w:id="29" w:name="_Toc139894341"/>
-      <w:r>
-        <w:t>Sequence Diagram: Registrazione di un amministratore</w:t>
+      <w:proofErr w:type="spellStart"/>
+      <w:r>
+        <w:t>Sequence</w:t>
+      </w:r>
+      <w:proofErr w:type="spellEnd"/>
+      <w:r>
+        <w:t xml:space="preserve"> </w:t>
+      </w:r>
+      <w:proofErr w:type="spellStart"/>
+      <w:r>
+        <w:t>Diagram</w:t>
+      </w:r>
+      <w:proofErr w:type="spellEnd"/>
+      <w:r>
+        <w:t>: Registrazione di un amministratore</w:t>
       </w:r>
       <w:bookmarkEnd w:id="29"/>
     </w:p>
@@ -9950,6 +10384,7 @@
       <w:r>
         <w:t xml:space="preserve">L’oggetto </w:t>
       </w:r>
+      <w:proofErr w:type="spellStart"/>
       <w:r>
         <w:rPr>
           <w:i/>
@@ -9957,8 +10392,17 @@
         </w:rPr>
         <w:t>result</w:t>
       </w:r>
-      <w:r>
-        <w:t xml:space="preserve"> valida i dati inseriti nel form di registrazione, in particolare, controlla che </w:t>
+      <w:proofErr w:type="spellEnd"/>
+      <w:r>
+        <w:t xml:space="preserve"> valida i dati inseriti nel </w:t>
+      </w:r>
+      <w:proofErr w:type="spellStart"/>
+      <w:r>
+        <w:t>form</w:t>
+      </w:r>
+      <w:proofErr w:type="spellEnd"/>
+      <w:r>
+        <w:t xml:space="preserve"> di registrazione, in particolare, controlla che </w:t>
       </w:r>
       <w:r>
         <w:t xml:space="preserve">nel campo e-mail venga fornito un dominio. L’oggetto </w:t>
@@ -9984,9 +10428,22 @@
         <w:pStyle w:val="Titolo3"/>
       </w:pPr>
       <w:bookmarkStart w:id="31" w:name="_Toc139894343"/>
+      <w:proofErr w:type="spellStart"/>
       <w:r>
         <w:lastRenderedPageBreak/>
-        <w:t>Sequence Diagram: Login</w:t>
+        <w:t>Sequence</w:t>
+      </w:r>
+      <w:proofErr w:type="spellEnd"/>
+      <w:r>
+        <w:t xml:space="preserve"> </w:t>
+      </w:r>
+      <w:proofErr w:type="spellStart"/>
+      <w:r>
+        <w:t>Diagram</w:t>
+      </w:r>
+      <w:proofErr w:type="spellEnd"/>
+      <w:r>
+        <w:t>: Login</w:t>
       </w:r>
       <w:bookmarkEnd w:id="31"/>
     </w:p>
@@ -10136,13 +10593,29 @@
         </w:rPr>
       </w:pPr>
       <w:bookmarkStart w:id="32" w:name="_Toc139894344"/>
+      <w:proofErr w:type="spellStart"/>
       <w:r>
         <w:rPr>
           <w:lang w:val="en-GB"/>
         </w:rPr>
-        <w:t>Specifica REST APIs per AuthController</w:t>
+        <w:t>Specifica</w:t>
+      </w:r>
+      <w:proofErr w:type="spellEnd"/>
+      <w:r>
+        <w:rPr>
+          <w:lang w:val="en-GB"/>
+        </w:rPr>
+        <w:t xml:space="preserve"> REST APIs per </w:t>
+      </w:r>
+      <w:proofErr w:type="spellStart"/>
+      <w:r>
+        <w:rPr>
+          <w:lang w:val="en-GB"/>
+        </w:rPr>
+        <w:t>AuthController</w:t>
       </w:r>
       <w:bookmarkEnd w:id="32"/>
+      <w:proofErr w:type="spellEnd"/>
     </w:p>
     <w:p>
       <w:pPr>
@@ -10216,11 +10689,21 @@
         <w:pStyle w:val="Titolo2"/>
       </w:pPr>
       <w:bookmarkStart w:id="33" w:name="_Toc139894345"/>
+      <w:proofErr w:type="spellStart"/>
       <w:r>
         <w:lastRenderedPageBreak/>
-        <w:t>Allocation Structures</w:t>
+        <w:t>Allocation</w:t>
+      </w:r>
+      <w:proofErr w:type="spellEnd"/>
+      <w:r>
+        <w:t xml:space="preserve"> </w:t>
+      </w:r>
+      <w:proofErr w:type="spellStart"/>
+      <w:r>
+        <w:t>Structures</w:t>
       </w:r>
       <w:bookmarkEnd w:id="33"/>
+      <w:proofErr w:type="spellEnd"/>
     </w:p>
     <w:p>
       <w:pPr>
@@ -10318,9 +10801,14 @@
       <w:bookmarkStart w:id="35" w:name="_Toc139894347"/>
       <w:r>
         <w:lastRenderedPageBreak/>
-        <w:t>Deployment View</w:t>
+        <w:t xml:space="preserve">Deployment </w:t>
+      </w:r>
+      <w:proofErr w:type="spellStart"/>
+      <w:r>
+        <w:t>View</w:t>
       </w:r>
       <w:bookmarkEnd w:id="35"/>
+      <w:proofErr w:type="spellEnd"/>
     </w:p>
     <w:p>
       <w:pPr>
@@ -10421,14 +10909,27 @@
         <w:t xml:space="preserve"> i test ed</w:t>
       </w:r>
       <w:r>
-        <w:t xml:space="preserve"> alcuni screenshot delle richieste effettuate</w:t>
+        <w:t xml:space="preserve"> alcuni </w:t>
+      </w:r>
+      <w:proofErr w:type="spellStart"/>
+      <w:r>
+        <w:t>screenshot</w:t>
+      </w:r>
+      <w:proofErr w:type="spellEnd"/>
+      <w:r>
+        <w:t xml:space="preserve"> delle richieste effettuate</w:t>
       </w:r>
       <w:r>
         <w:t xml:space="preserve"> tramite API</w:t>
       </w:r>
       <w:r>
-        <w:t xml:space="preserve"> con Postman</w:t>
-      </w:r>
+        <w:t xml:space="preserve"> con </w:t>
+      </w:r>
+      <w:proofErr w:type="spellStart"/>
+      <w:r>
+        <w:t>Postman</w:t>
+      </w:r>
+      <w:proofErr w:type="spellEnd"/>
       <w:r>
         <w:t>.</w:t>
       </w:r>
@@ -10533,9 +11034,19 @@
             <w:pPr>
               <w:jc w:val="center"/>
             </w:pPr>
-            <w:r>
-              <w:t>home():string</w:t>
-            </w:r>
+            <w:proofErr w:type="gramStart"/>
+            <w:r>
+              <w:t>home(</w:t>
+            </w:r>
+            <w:proofErr w:type="gramEnd"/>
+            <w:r>
+              <w:t>):</w:t>
+            </w:r>
+            <w:proofErr w:type="spellStart"/>
+            <w:r>
+              <w:t>string</w:t>
+            </w:r>
+            <w:proofErr w:type="spellEnd"/>
           </w:p>
         </w:tc>
         <w:tc>
@@ -10916,20 +11427,63 @@
                 <w:szCs w:val="18"/>
               </w:rPr>
             </w:pPr>
+            <w:proofErr w:type="spellStart"/>
+            <w:proofErr w:type="gramStart"/>
             <w:r>
               <w:rPr>
                 <w:sz w:val="18"/>
                 <w:szCs w:val="18"/>
               </w:rPr>
-              <w:t>showRegistrationForm( model:Model)</w:t>
-            </w:r>
+              <w:t>showRegistrationForm</w:t>
+            </w:r>
+            <w:proofErr w:type="spellEnd"/>
             <w:r>
               <w:rPr>
                 <w:sz w:val="18"/>
                 <w:szCs w:val="18"/>
               </w:rPr>
-              <w:t>:string</w:t>
-            </w:r>
+              <w:t xml:space="preserve">( </w:t>
+            </w:r>
+            <w:proofErr w:type="spellStart"/>
+            <w:r>
+              <w:rPr>
+                <w:sz w:val="18"/>
+                <w:szCs w:val="18"/>
+              </w:rPr>
+              <w:t>model</w:t>
+            </w:r>
+            <w:proofErr w:type="gramEnd"/>
+            <w:r>
+              <w:rPr>
+                <w:sz w:val="18"/>
+                <w:szCs w:val="18"/>
+              </w:rPr>
+              <w:t>:Model</w:t>
+            </w:r>
+            <w:proofErr w:type="spellEnd"/>
+            <w:r>
+              <w:rPr>
+                <w:sz w:val="18"/>
+                <w:szCs w:val="18"/>
+              </w:rPr>
+              <w:t>)</w:t>
+            </w:r>
+            <w:r>
+              <w:rPr>
+                <w:sz w:val="18"/>
+                <w:szCs w:val="18"/>
+              </w:rPr>
+              <w:t>:</w:t>
+            </w:r>
+            <w:proofErr w:type="spellStart"/>
+            <w:r>
+              <w:rPr>
+                <w:sz w:val="18"/>
+                <w:szCs w:val="18"/>
+              </w:rPr>
+              <w:t>string</w:t>
+            </w:r>
+            <w:proofErr w:type="spellEnd"/>
           </w:p>
         </w:tc>
         <w:tc>
@@ -10950,8 +11504,17 @@
                 <w:i/>
                 <w:iCs/>
               </w:rPr>
-              <w:t>/register</w:t>
-            </w:r>
+              <w:t>/</w:t>
+            </w:r>
+            <w:proofErr w:type="spellStart"/>
+            <w:r>
+              <w:rPr>
+                <w:i/>
+                <w:iCs/>
+              </w:rPr>
+              <w:t>register</w:t>
+            </w:r>
+            <w:proofErr w:type="spellEnd"/>
           </w:p>
         </w:tc>
         <w:tc>
@@ -10995,6 +11558,7 @@
                 <w:lang w:val="en-GB"/>
               </w:rPr>
             </w:pPr>
+            <w:proofErr w:type="gramStart"/>
             <w:r>
               <w:rPr>
                 <w:sz w:val="18"/>
@@ -11009,7 +11573,62 @@
                 <w:szCs w:val="18"/>
                 <w:lang w:val="en-GB"/>
               </w:rPr>
-              <w:t>egistration(adminDto:Admin, result:BindingResult, model:Model):string</w:t>
+              <w:t>egistration(</w:t>
+            </w:r>
+            <w:proofErr w:type="spellStart"/>
+            <w:proofErr w:type="gramEnd"/>
+            <w:r>
+              <w:rPr>
+                <w:sz w:val="18"/>
+                <w:szCs w:val="18"/>
+                <w:lang w:val="en-GB"/>
+              </w:rPr>
+              <w:t>adminDto:Admin</w:t>
+            </w:r>
+            <w:proofErr w:type="spellEnd"/>
+            <w:r>
+              <w:rPr>
+                <w:sz w:val="18"/>
+                <w:szCs w:val="18"/>
+                <w:lang w:val="en-GB"/>
+              </w:rPr>
+              <w:t xml:space="preserve">, </w:t>
+            </w:r>
+            <w:proofErr w:type="spellStart"/>
+            <w:r>
+              <w:rPr>
+                <w:sz w:val="18"/>
+                <w:szCs w:val="18"/>
+                <w:lang w:val="en-GB"/>
+              </w:rPr>
+              <w:t>result:BindingResult</w:t>
+            </w:r>
+            <w:proofErr w:type="spellEnd"/>
+            <w:r>
+              <w:rPr>
+                <w:sz w:val="18"/>
+                <w:szCs w:val="18"/>
+                <w:lang w:val="en-GB"/>
+              </w:rPr>
+              <w:t xml:space="preserve">, </w:t>
+            </w:r>
+            <w:proofErr w:type="spellStart"/>
+            <w:r>
+              <w:rPr>
+                <w:sz w:val="18"/>
+                <w:szCs w:val="18"/>
+                <w:lang w:val="en-GB"/>
+              </w:rPr>
+              <w:t>model:Model</w:t>
+            </w:r>
+            <w:proofErr w:type="spellEnd"/>
+            <w:r>
+              <w:rPr>
+                <w:sz w:val="18"/>
+                <w:szCs w:val="18"/>
+                <w:lang w:val="en-GB"/>
+              </w:rPr>
+              <w:t>):string</w:t>
             </w:r>
           </w:p>
         </w:tc>
@@ -11118,7 +11737,23 @@
                 <w:i/>
                 <w:iCs/>
               </w:rPr>
-              <w:t xml:space="preserve">/register </w:t>
+              <w:t>/</w:t>
+            </w:r>
+            <w:proofErr w:type="spellStart"/>
+            <w:r>
+              <w:rPr>
+                <w:i/>
+                <w:iCs/>
+              </w:rPr>
+              <w:t>register</w:t>
+            </w:r>
+            <w:proofErr w:type="spellEnd"/>
+            <w:r>
+              <w:rPr>
+                <w:i/>
+                <w:iCs/>
+              </w:rPr>
+              <w:t xml:space="preserve"> </w:t>
             </w:r>
           </w:p>
           <w:p>
@@ -11249,13 +11884,33 @@
               </w:rPr>
               <w:t>/</w:t>
             </w:r>
-            <w:r>
-              <w:rPr>
-                <w:i/>
-                <w:iCs/>
-              </w:rPr>
-              <w:t>redirect:/register?success</w:t>
-            </w:r>
+            <w:proofErr w:type="spellStart"/>
+            <w:proofErr w:type="gramStart"/>
+            <w:r>
+              <w:rPr>
+                <w:i/>
+                <w:iCs/>
+              </w:rPr>
+              <w:t>redirect</w:t>
+            </w:r>
+            <w:proofErr w:type="spellEnd"/>
+            <w:r>
+              <w:rPr>
+                <w:i/>
+                <w:iCs/>
+              </w:rPr>
+              <w:t>:/</w:t>
+            </w:r>
+            <w:proofErr w:type="spellStart"/>
+            <w:r>
+              <w:rPr>
+                <w:i/>
+                <w:iCs/>
+              </w:rPr>
+              <w:t>register?success</w:t>
+            </w:r>
+            <w:proofErr w:type="spellEnd"/>
+            <w:proofErr w:type="gramEnd"/>
           </w:p>
         </w:tc>
         <w:tc>
@@ -11345,6 +12000,7 @@
           <w:szCs w:val="16"/>
         </w:rPr>
       </w:pPr>
+      <w:proofErr w:type="spellStart"/>
       <w:r>
         <w:rPr>
           <w:i/>
@@ -11354,6 +12010,7 @@
         </w:rPr>
         <w:t>Screenshot</w:t>
       </w:r>
+      <w:proofErr w:type="spellEnd"/>
       <w:r>
         <w:rPr>
           <w:i/>
@@ -11370,8 +12027,19 @@
           <w:sz w:val="16"/>
           <w:szCs w:val="16"/>
         </w:rPr>
-        <w:t xml:space="preserve"> con Postman</w:t>
-      </w:r>
+        <w:t xml:space="preserve"> con </w:t>
+      </w:r>
+      <w:proofErr w:type="spellStart"/>
+      <w:r>
+        <w:rPr>
+          <w:i/>
+          <w:iCs/>
+          <w:sz w:val="16"/>
+          <w:szCs w:val="16"/>
+        </w:rPr>
+        <w:t>Postman</w:t>
+      </w:r>
+      <w:proofErr w:type="spellEnd"/>
     </w:p>
     <w:p>
       <w:r>
@@ -11439,6 +12107,7 @@
           <w:szCs w:val="16"/>
         </w:rPr>
       </w:pPr>
+      <w:proofErr w:type="spellStart"/>
       <w:r>
         <w:rPr>
           <w:i/>
@@ -11448,6 +12117,7 @@
         </w:rPr>
         <w:t>Screenshot</w:t>
       </w:r>
+      <w:proofErr w:type="spellEnd"/>
       <w:r>
         <w:rPr>
           <w:i/>
@@ -11482,8 +12152,19 @@
           <w:sz w:val="16"/>
           <w:szCs w:val="16"/>
         </w:rPr>
-        <w:t xml:space="preserve"> con Postman</w:t>
-      </w:r>
+        <w:t xml:space="preserve"> con </w:t>
+      </w:r>
+      <w:proofErr w:type="spellStart"/>
+      <w:r>
+        <w:rPr>
+          <w:i/>
+          <w:iCs/>
+          <w:sz w:val="16"/>
+          <w:szCs w:val="16"/>
+        </w:rPr>
+        <w:t>Postman</w:t>
+      </w:r>
+      <w:proofErr w:type="spellEnd"/>
     </w:p>
     <w:p/>
     <w:p/>
@@ -11680,9 +12361,19 @@
             <w:pPr>
               <w:jc w:val="center"/>
             </w:pPr>
-            <w:r>
-              <w:t>login():string</w:t>
-            </w:r>
+            <w:proofErr w:type="gramStart"/>
+            <w:r>
+              <w:t>login(</w:t>
+            </w:r>
+            <w:proofErr w:type="gramEnd"/>
+            <w:r>
+              <w:t>):</w:t>
+            </w:r>
+            <w:proofErr w:type="spellStart"/>
+            <w:r>
+              <w:t>string</w:t>
+            </w:r>
+            <w:proofErr w:type="spellEnd"/>
           </w:p>
         </w:tc>
         <w:tc>
@@ -11804,6 +12495,7 @@
           <w:szCs w:val="16"/>
         </w:rPr>
       </w:pPr>
+      <w:proofErr w:type="spellStart"/>
       <w:r>
         <w:rPr>
           <w:i/>
@@ -11813,6 +12505,7 @@
         </w:rPr>
         <w:t>Screenshot</w:t>
       </w:r>
+      <w:proofErr w:type="spellEnd"/>
       <w:r>
         <w:rPr>
           <w:i/>
@@ -11829,8 +12522,19 @@
           <w:sz w:val="16"/>
           <w:szCs w:val="16"/>
         </w:rPr>
-        <w:t xml:space="preserve"> con Postman</w:t>
-      </w:r>
+        <w:t xml:space="preserve"> con </w:t>
+      </w:r>
+      <w:proofErr w:type="spellStart"/>
+      <w:r>
+        <w:rPr>
+          <w:i/>
+          <w:iCs/>
+          <w:sz w:val="16"/>
+          <w:szCs w:val="16"/>
+        </w:rPr>
+        <w:t>Postman</w:t>
+      </w:r>
+      <w:proofErr w:type="spellEnd"/>
     </w:p>
     <w:p/>
     <w:p>
@@ -11898,6 +12602,7 @@
           <w:szCs w:val="16"/>
         </w:rPr>
       </w:pPr>
+      <w:proofErr w:type="spellStart"/>
       <w:r>
         <w:rPr>
           <w:i/>
@@ -11907,6 +12612,7 @@
         </w:rPr>
         <w:t>Screenshot</w:t>
       </w:r>
+      <w:proofErr w:type="spellEnd"/>
       <w:r>
         <w:rPr>
           <w:i/>
@@ -11932,8 +12638,19 @@
           <w:sz w:val="16"/>
           <w:szCs w:val="16"/>
         </w:rPr>
-        <w:t xml:space="preserve"> con Postman</w:t>
-      </w:r>
+        <w:t xml:space="preserve"> con </w:t>
+      </w:r>
+      <w:proofErr w:type="spellStart"/>
+      <w:r>
+        <w:rPr>
+          <w:i/>
+          <w:iCs/>
+          <w:sz w:val="16"/>
+          <w:szCs w:val="16"/>
+        </w:rPr>
+        <w:t>Postman</w:t>
+      </w:r>
+      <w:proofErr w:type="spellEnd"/>
     </w:p>
     <w:p/>
     <w:p>
@@ -12125,13 +12842,31 @@
                 <w:szCs w:val="16"/>
               </w:rPr>
             </w:pPr>
-            <w:r>
-              <w:rPr>
-                <w:sz w:val="16"/>
-                <w:szCs w:val="16"/>
-              </w:rPr>
-              <w:t>upload():string</w:t>
-            </w:r>
+            <w:proofErr w:type="gramStart"/>
+            <w:r>
+              <w:rPr>
+                <w:sz w:val="16"/>
+                <w:szCs w:val="16"/>
+              </w:rPr>
+              <w:t>upload(</w:t>
+            </w:r>
+            <w:proofErr w:type="gramEnd"/>
+            <w:r>
+              <w:rPr>
+                <w:sz w:val="16"/>
+                <w:szCs w:val="16"/>
+              </w:rPr>
+              <w:t>):</w:t>
+            </w:r>
+            <w:proofErr w:type="spellStart"/>
+            <w:r>
+              <w:rPr>
+                <w:sz w:val="16"/>
+                <w:szCs w:val="16"/>
+              </w:rPr>
+              <w:t>string</w:t>
+            </w:r>
+            <w:proofErr w:type="spellEnd"/>
           </w:p>
         </w:tc>
         <w:tc>
@@ -12191,14 +12926,90 @@
                 <w:lang w:val="en-GB"/>
               </w:rPr>
             </w:pPr>
+            <w:proofErr w:type="spellStart"/>
+            <w:proofErr w:type="gramStart"/>
             <w:r>
               <w:rPr>
                 <w:sz w:val="16"/>
                 <w:szCs w:val="16"/>
                 <w:lang w:val="en-GB"/>
               </w:rPr>
-              <w:t>uploadClassUT(class_file:MultipartFile, complexity:int, principal:Principal):UploadClassResponse</w:t>
-            </w:r>
+              <w:t>uploadClassUT</w:t>
+            </w:r>
+            <w:proofErr w:type="spellEnd"/>
+            <w:r>
+              <w:rPr>
+                <w:sz w:val="16"/>
+                <w:szCs w:val="16"/>
+                <w:lang w:val="en-GB"/>
+              </w:rPr>
+              <w:t>(</w:t>
+            </w:r>
+            <w:proofErr w:type="spellStart"/>
+            <w:proofErr w:type="gramEnd"/>
+            <w:r>
+              <w:rPr>
+                <w:sz w:val="16"/>
+                <w:szCs w:val="16"/>
+                <w:lang w:val="en-GB"/>
+              </w:rPr>
+              <w:t>class_file:MultipartFile</w:t>
+            </w:r>
+            <w:proofErr w:type="spellEnd"/>
+            <w:r>
+              <w:rPr>
+                <w:sz w:val="16"/>
+                <w:szCs w:val="16"/>
+                <w:lang w:val="en-GB"/>
+              </w:rPr>
+              <w:t xml:space="preserve">, </w:t>
+            </w:r>
+            <w:proofErr w:type="spellStart"/>
+            <w:r>
+              <w:rPr>
+                <w:sz w:val="16"/>
+                <w:szCs w:val="16"/>
+                <w:lang w:val="en-GB"/>
+              </w:rPr>
+              <w:t>complexity:int</w:t>
+            </w:r>
+            <w:proofErr w:type="spellEnd"/>
+            <w:r>
+              <w:rPr>
+                <w:sz w:val="16"/>
+                <w:szCs w:val="16"/>
+                <w:lang w:val="en-GB"/>
+              </w:rPr>
+              <w:t xml:space="preserve">, </w:t>
+            </w:r>
+            <w:proofErr w:type="spellStart"/>
+            <w:r>
+              <w:rPr>
+                <w:sz w:val="16"/>
+                <w:szCs w:val="16"/>
+                <w:lang w:val="en-GB"/>
+              </w:rPr>
+              <w:t>principal:Principal</w:t>
+            </w:r>
+            <w:proofErr w:type="spellEnd"/>
+            <w:r>
+              <w:rPr>
+                <w:sz w:val="16"/>
+                <w:szCs w:val="16"/>
+                <w:lang w:val="en-GB"/>
+              </w:rPr>
+              <w:t>):</w:t>
+            </w:r>
+            <w:proofErr w:type="spellStart"/>
+            <w:r>
+              <w:rPr>
+                <w:sz w:val="16"/>
+                <w:szCs w:val="16"/>
+                <w:lang w:val="en-GB"/>
+              </w:rPr>
+              <w:t>UploadClassResponse</w:t>
+            </w:r>
+            <w:proofErr w:type="spellEnd"/>
           </w:p>
         </w:tc>
         <w:tc>
@@ -12215,6 +13026,7 @@
                 <w:szCs w:val="20"/>
               </w:rPr>
             </w:pPr>
+            <w:proofErr w:type="spellStart"/>
             <w:r>
               <w:rPr>
                 <w:i/>
@@ -12224,6 +13036,7 @@
               </w:rPr>
               <w:t>UploadClassResponse</w:t>
             </w:r>
+            <w:proofErr w:type="spellEnd"/>
           </w:p>
         </w:tc>
         <w:tc>
@@ -12266,9 +13079,11 @@
       <w:r>
         <w:t xml:space="preserve">Se si verifica un errore durante la richiesta, viene mostrato un </w:t>
       </w:r>
+      <w:proofErr w:type="spellStart"/>
       <w:r>
         <w:t>alert</w:t>
       </w:r>
+      <w:proofErr w:type="spellEnd"/>
       <w:r>
         <w:t xml:space="preserve"> con il messaggio di errore.</w:t>
       </w:r>
@@ -12339,6 +13154,7 @@
           <w:szCs w:val="16"/>
         </w:rPr>
       </w:pPr>
+      <w:proofErr w:type="spellStart"/>
       <w:r>
         <w:rPr>
           <w:i/>
@@ -12348,6 +13164,7 @@
         </w:rPr>
         <w:t>Screenshot</w:t>
       </w:r>
+      <w:proofErr w:type="spellEnd"/>
       <w:r>
         <w:rPr>
           <w:i/>
@@ -12364,8 +13181,19 @@
           <w:sz w:val="16"/>
           <w:szCs w:val="16"/>
         </w:rPr>
-        <w:t xml:space="preserve"> con Postman</w:t>
-      </w:r>
+        <w:t xml:space="preserve"> con </w:t>
+      </w:r>
+      <w:proofErr w:type="spellStart"/>
+      <w:r>
+        <w:rPr>
+          <w:i/>
+          <w:iCs/>
+          <w:sz w:val="16"/>
+          <w:szCs w:val="16"/>
+        </w:rPr>
+        <w:t>Postman</w:t>
+      </w:r>
+      <w:proofErr w:type="spellEnd"/>
     </w:p>
     <w:p/>
     <w:p>
@@ -12511,6 +13339,7 @@
           <w:szCs w:val="16"/>
         </w:rPr>
       </w:pPr>
+      <w:proofErr w:type="spellStart"/>
       <w:r>
         <w:rPr>
           <w:i/>
@@ -12518,8 +13347,9 @@
           <w:sz w:val="16"/>
           <w:szCs w:val="16"/>
         </w:rPr>
-        <w:t xml:space="preserve">Alert </w:t>
-      </w:r>
+        <w:t>Alert</w:t>
+      </w:r>
+      <w:proofErr w:type="spellEnd"/>
       <w:r>
         <w:rPr>
           <w:i/>
@@ -12527,8 +13357,28 @@
           <w:sz w:val="16"/>
           <w:szCs w:val="16"/>
         </w:rPr>
-        <w:t>che indica il corretto caricamento della classeUT</w:t>
-      </w:r>
+        <w:t xml:space="preserve"> </w:t>
+      </w:r>
+      <w:r>
+        <w:rPr>
+          <w:i/>
+          <w:iCs/>
+          <w:sz w:val="16"/>
+          <w:szCs w:val="16"/>
+        </w:rPr>
+        <w:t xml:space="preserve">che indica il corretto caricamento della </w:t>
+      </w:r>
+      <w:proofErr w:type="spellStart"/>
+      <w:r>
+        <w:rPr>
+          <w:i/>
+          <w:iCs/>
+          <w:sz w:val="16"/>
+          <w:szCs w:val="16"/>
+        </w:rPr>
+        <w:t>classeUT</w:t>
+      </w:r>
+      <w:proofErr w:type="spellEnd"/>
     </w:p>
     <w:p>
       <w:pPr>
@@ -12624,6 +13474,8 @@
       <w:r>
         <w:tab/>
       </w:r>
+      <w:proofErr w:type="spellStart"/>
+      <w:proofErr w:type="gramStart"/>
       <w:r>
         <w:rPr>
           <w:i/>
@@ -12631,8 +13483,9 @@
           <w:sz w:val="16"/>
           <w:szCs w:val="16"/>
         </w:rPr>
-        <w:t xml:space="preserve">Screenshot </w:t>
-      </w:r>
+        <w:t>Screenshot</w:t>
+      </w:r>
+      <w:proofErr w:type="spellEnd"/>
       <w:r>
         <w:rPr>
           <w:i/>
@@ -12640,7 +13493,7 @@
           <w:sz w:val="16"/>
           <w:szCs w:val="16"/>
         </w:rPr>
-        <w:t xml:space="preserve"> http POST </w:t>
+        <w:t xml:space="preserve"> </w:t>
       </w:r>
       <w:r>
         <w:rPr>
@@ -12649,8 +13502,38 @@
           <w:sz w:val="16"/>
           <w:szCs w:val="16"/>
         </w:rPr>
-        <w:t>con Postman</w:t>
-      </w:r>
+        <w:t xml:space="preserve"> http</w:t>
+      </w:r>
+      <w:proofErr w:type="gramEnd"/>
+      <w:r>
+        <w:rPr>
+          <w:i/>
+          <w:iCs/>
+          <w:sz w:val="16"/>
+          <w:szCs w:val="16"/>
+        </w:rPr>
+        <w:t xml:space="preserve"> POST </w:t>
+      </w:r>
+      <w:r>
+        <w:rPr>
+          <w:i/>
+          <w:iCs/>
+          <w:sz w:val="16"/>
+          <w:szCs w:val="16"/>
+        </w:rPr>
+        <w:t xml:space="preserve">con </w:t>
+      </w:r>
+      <w:proofErr w:type="spellStart"/>
+      <w:r>
+        <w:rPr>
+          <w:i/>
+          <w:iCs/>
+          <w:sz w:val="16"/>
+          <w:szCs w:val="16"/>
+        </w:rPr>
+        <w:t>Postman</w:t>
+      </w:r>
+      <w:proofErr w:type="spellEnd"/>
     </w:p>
     <w:p>
       <w:pPr>
@@ -12763,9 +13646,27 @@
             <w:pPr>
               <w:jc w:val="center"/>
             </w:pPr>
-            <w:r>
-              <w:t>viewAll():ClassUT_DTO</w:t>
-            </w:r>
+            <w:proofErr w:type="spellStart"/>
+            <w:r>
+              <w:t>viewAll</w:t>
+            </w:r>
+            <w:proofErr w:type="spellEnd"/>
+            <w:r>
+              <w:t>(</w:t>
+            </w:r>
+            <w:proofErr w:type="gramStart"/>
+            <w:r>
+              <w:t>):</w:t>
+            </w:r>
+            <w:proofErr w:type="spellStart"/>
+            <w:r>
+              <w:t>ClassUT</w:t>
+            </w:r>
+            <w:proofErr w:type="gramEnd"/>
+            <w:r>
+              <w:t>_DTO</w:t>
+            </w:r>
+            <w:proofErr w:type="spellEnd"/>
             <w:r>
               <w:t>[]</w:t>
             </w:r>
@@ -12779,8 +13680,21 @@
             <w:pPr>
               <w:jc w:val="center"/>
             </w:pPr>
-            <w:r>
-              <w:t>ClassUT_DTO[]</w:t>
+            <w:proofErr w:type="spellStart"/>
+            <w:r>
+              <w:t>ClassUT_</w:t>
+            </w:r>
+            <w:proofErr w:type="gramStart"/>
+            <w:r>
+              <w:t>DTO</w:t>
+            </w:r>
+            <w:proofErr w:type="spellEnd"/>
+            <w:r>
+              <w:t>[</w:t>
+            </w:r>
+            <w:proofErr w:type="gramEnd"/>
+            <w:r>
+              <w:t>]</w:t>
             </w:r>
           </w:p>
         </w:tc>
@@ -12876,6 +13790,7 @@
           <w:szCs w:val="16"/>
         </w:rPr>
       </w:pPr>
+      <w:proofErr w:type="spellStart"/>
       <w:r>
         <w:rPr>
           <w:i/>
@@ -12885,6 +13800,7 @@
         </w:rPr>
         <w:t>Screenshot</w:t>
       </w:r>
+      <w:proofErr w:type="spellEnd"/>
       <w:r>
         <w:rPr>
           <w:i/>
@@ -12901,8 +13817,19 @@
           <w:sz w:val="16"/>
           <w:szCs w:val="16"/>
         </w:rPr>
-        <w:t>con Postman</w:t>
-      </w:r>
+        <w:t xml:space="preserve">con </w:t>
+      </w:r>
+      <w:proofErr w:type="spellStart"/>
+      <w:r>
+        <w:rPr>
+          <w:i/>
+          <w:iCs/>
+          <w:sz w:val="16"/>
+          <w:szCs w:val="16"/>
+        </w:rPr>
+        <w:t>Postman</w:t>
+      </w:r>
+      <w:proofErr w:type="spellEnd"/>
     </w:p>
     <w:p>
       <w:pPr>
@@ -13009,13 +13936,61 @@
                 <w:lang w:val="en-GB"/>
               </w:rPr>
             </w:pPr>
+            <w:proofErr w:type="spellStart"/>
             <w:r>
               <w:rPr>
                 <w:sz w:val="16"/>
                 <w:szCs w:val="16"/>
                 <w:lang w:val="en-GB"/>
               </w:rPr>
-              <w:t>downloadClassUT(fileName:string):ResponseEntity&lt;Resource&gt;</w:t>
+              <w:t>downloadClassUT</w:t>
+            </w:r>
+            <w:proofErr w:type="spellEnd"/>
+            <w:r>
+              <w:rPr>
+                <w:sz w:val="16"/>
+                <w:szCs w:val="16"/>
+                <w:lang w:val="en-GB"/>
+              </w:rPr>
+              <w:t>(</w:t>
+            </w:r>
+            <w:proofErr w:type="spellStart"/>
+            <w:proofErr w:type="gramStart"/>
+            <w:r>
+              <w:rPr>
+                <w:sz w:val="16"/>
+                <w:szCs w:val="16"/>
+                <w:lang w:val="en-GB"/>
+              </w:rPr>
+              <w:t>fileName:string</w:t>
+            </w:r>
+            <w:proofErr w:type="spellEnd"/>
+            <w:proofErr w:type="gramEnd"/>
+            <w:r>
+              <w:rPr>
+                <w:sz w:val="16"/>
+                <w:szCs w:val="16"/>
+                <w:lang w:val="en-GB"/>
+              </w:rPr>
+              <w:t>):</w:t>
+            </w:r>
+            <w:proofErr w:type="spellStart"/>
+            <w:r>
+              <w:rPr>
+                <w:sz w:val="16"/>
+                <w:szCs w:val="16"/>
+                <w:lang w:val="en-GB"/>
+              </w:rPr>
+              <w:t>ResponseEntity</w:t>
+            </w:r>
+            <w:proofErr w:type="spellEnd"/>
+            <w:r>
+              <w:rPr>
+                <w:sz w:val="16"/>
+                <w:szCs w:val="16"/>
+                <w:lang w:val="en-GB"/>
+              </w:rPr>
+              <w:t>&lt;Resource&gt;</w:t>
             </w:r>
           </w:p>
         </w:tc>
@@ -13031,12 +14006,21 @@
                 <w:szCs w:val="18"/>
               </w:rPr>
             </w:pPr>
+            <w:proofErr w:type="spellStart"/>
             <w:r>
               <w:rPr>
                 <w:sz w:val="18"/>
                 <w:szCs w:val="18"/>
               </w:rPr>
-              <w:t>ResponseEntity&lt;Resource&gt;</w:t>
+              <w:t>ResponseEntity</w:t>
+            </w:r>
+            <w:proofErr w:type="spellEnd"/>
+            <w:r>
+              <w:rPr>
+                <w:sz w:val="18"/>
+                <w:szCs w:val="18"/>
+              </w:rPr>
+              <w:t>&lt;Resource&gt;</w:t>
             </w:r>
           </w:p>
         </w:tc>
@@ -13132,6 +14116,7 @@
           <w:szCs w:val="16"/>
         </w:rPr>
       </w:pPr>
+      <w:proofErr w:type="spellStart"/>
       <w:r>
         <w:rPr>
           <w:i/>
@@ -13141,6 +14126,7 @@
         </w:rPr>
         <w:t>Screenshot</w:t>
       </w:r>
+      <w:proofErr w:type="spellEnd"/>
       <w:r>
         <w:rPr>
           <w:i/>
@@ -13157,8 +14143,19 @@
           <w:sz w:val="16"/>
           <w:szCs w:val="16"/>
         </w:rPr>
-        <w:t>con Postman</w:t>
-      </w:r>
+        <w:t xml:space="preserve">con </w:t>
+      </w:r>
+      <w:proofErr w:type="spellStart"/>
+      <w:r>
+        <w:rPr>
+          <w:i/>
+          <w:iCs/>
+          <w:sz w:val="16"/>
+          <w:szCs w:val="16"/>
+        </w:rPr>
+        <w:t>Postman</w:t>
+      </w:r>
+      <w:proofErr w:type="spellEnd"/>
     </w:p>
     <w:p>
       <w:pPr>
@@ -13331,8 +14328,13 @@
                 <w:szCs w:val="16"/>
               </w:rPr>
             </w:pPr>
-            <w:r>
-              <w:t>Postcondizioni Ottenute</w:t>
+            <w:proofErr w:type="spellStart"/>
+            <w:r>
+              <w:t>Postcondizioni</w:t>
+            </w:r>
+            <w:proofErr w:type="spellEnd"/>
+            <w:r>
+              <w:t xml:space="preserve"> Ottenute</w:t>
             </w:r>
           </w:p>
         </w:tc>
@@ -14568,7 +15570,27 @@
                 <w:sz w:val="16"/>
                 <w:szCs w:val="16"/>
               </w:rPr>
-              <w:t>L’amministratore può caricare il codice di una nuova classeUT.</w:t>
+              <w:t xml:space="preserve">L’amministratore può caricare il codice di una nuova </w:t>
+            </w:r>
+            <w:proofErr w:type="spellStart"/>
+            <w:r>
+              <w:rPr>
+                <w:i/>
+                <w:iCs/>
+                <w:sz w:val="16"/>
+                <w:szCs w:val="16"/>
+              </w:rPr>
+              <w:t>classeUT</w:t>
+            </w:r>
+            <w:proofErr w:type="spellEnd"/>
+            <w:r>
+              <w:rPr>
+                <w:i/>
+                <w:iCs/>
+                <w:sz w:val="16"/>
+                <w:szCs w:val="16"/>
+              </w:rPr>
+              <w:t>.</w:t>
             </w:r>
           </w:p>
         </w:tc>
@@ -14776,14 +15798,25 @@
               </w:rPr>
               <w:t>“</w:t>
             </w:r>
-            <w:r>
-              <w:rPr>
-                <w:i/>
-                <w:iCs/>
-                <w:sz w:val="16"/>
-                <w:szCs w:val="16"/>
-              </w:rPr>
-              <w:t>Invalid Email or Password</w:t>
+            <w:proofErr w:type="spellStart"/>
+            <w:r>
+              <w:rPr>
+                <w:i/>
+                <w:iCs/>
+                <w:sz w:val="16"/>
+                <w:szCs w:val="16"/>
+              </w:rPr>
+              <w:t>Invalid</w:t>
+            </w:r>
+            <w:proofErr w:type="spellEnd"/>
+            <w:r>
+              <w:rPr>
+                <w:i/>
+                <w:iCs/>
+                <w:sz w:val="16"/>
+                <w:szCs w:val="16"/>
+              </w:rPr>
+              <w:t xml:space="preserve"> Email or Password</w:t>
             </w:r>
             <w:r>
               <w:rPr>
@@ -14818,14 +15851,25 @@
               </w:rPr>
               <w:t>“</w:t>
             </w:r>
-            <w:r>
-              <w:rPr>
-                <w:i/>
-                <w:iCs/>
-                <w:sz w:val="16"/>
-                <w:szCs w:val="16"/>
-              </w:rPr>
-              <w:t>Invalid Email or Password</w:t>
+            <w:proofErr w:type="spellStart"/>
+            <w:r>
+              <w:rPr>
+                <w:i/>
+                <w:iCs/>
+                <w:sz w:val="16"/>
+                <w:szCs w:val="16"/>
+              </w:rPr>
+              <w:t>Invalid</w:t>
+            </w:r>
+            <w:proofErr w:type="spellEnd"/>
+            <w:r>
+              <w:rPr>
+                <w:i/>
+                <w:iCs/>
+                <w:sz w:val="16"/>
+                <w:szCs w:val="16"/>
+              </w:rPr>
+              <w:t xml:space="preserve"> Email or Password</w:t>
             </w:r>
             <w:r>
               <w:rPr>
@@ -15042,6 +16086,7 @@
                 <w:szCs w:val="16"/>
               </w:rPr>
             </w:pPr>
+            <w:proofErr w:type="spellStart"/>
             <w:r>
               <w:rPr>
                 <w:i/>
@@ -15051,6 +16096,7 @@
               </w:rPr>
               <w:t>passwo</w:t>
             </w:r>
+            <w:proofErr w:type="spellEnd"/>
           </w:p>
         </w:tc>
         <w:tc>
@@ -15075,14 +16121,25 @@
               </w:rPr>
               <w:t>“</w:t>
             </w:r>
-            <w:r>
-              <w:rPr>
-                <w:i/>
-                <w:iCs/>
-                <w:sz w:val="16"/>
-                <w:szCs w:val="16"/>
-              </w:rPr>
-              <w:t>Invalid Email or Password</w:t>
+            <w:proofErr w:type="spellStart"/>
+            <w:r>
+              <w:rPr>
+                <w:i/>
+                <w:iCs/>
+                <w:sz w:val="16"/>
+                <w:szCs w:val="16"/>
+              </w:rPr>
+              <w:t>Invalid</w:t>
+            </w:r>
+            <w:proofErr w:type="spellEnd"/>
+            <w:r>
+              <w:rPr>
+                <w:i/>
+                <w:iCs/>
+                <w:sz w:val="16"/>
+                <w:szCs w:val="16"/>
+              </w:rPr>
+              <w:t xml:space="preserve"> Email or Password</w:t>
             </w:r>
             <w:r>
               <w:rPr>
@@ -15117,14 +16174,25 @@
               </w:rPr>
               <w:t>“</w:t>
             </w:r>
-            <w:r>
-              <w:rPr>
-                <w:i/>
-                <w:iCs/>
-                <w:sz w:val="16"/>
-                <w:szCs w:val="16"/>
-              </w:rPr>
-              <w:t>Invalid Email or Password</w:t>
+            <w:proofErr w:type="spellStart"/>
+            <w:r>
+              <w:rPr>
+                <w:i/>
+                <w:iCs/>
+                <w:sz w:val="16"/>
+                <w:szCs w:val="16"/>
+              </w:rPr>
+              <w:t>Invalid</w:t>
+            </w:r>
+            <w:proofErr w:type="spellEnd"/>
+            <w:r>
+              <w:rPr>
+                <w:i/>
+                <w:iCs/>
+                <w:sz w:val="16"/>
+                <w:szCs w:val="16"/>
+              </w:rPr>
+              <w:t xml:space="preserve"> Email or Password</w:t>
             </w:r>
             <w:r>
               <w:rPr>
@@ -15350,7 +16418,47 @@
                 <w:sz w:val="16"/>
                 <w:szCs w:val="16"/>
               </w:rPr>
-              <w:t>"File uploaded successfully!"</w:t>
+              <w:t xml:space="preserve">"File </w:t>
+            </w:r>
+            <w:proofErr w:type="spellStart"/>
+            <w:r>
+              <w:rPr>
+                <w:i/>
+                <w:iCs/>
+                <w:sz w:val="16"/>
+                <w:szCs w:val="16"/>
+              </w:rPr>
+              <w:t>uploaded</w:t>
+            </w:r>
+            <w:proofErr w:type="spellEnd"/>
+            <w:r>
+              <w:rPr>
+                <w:i/>
+                <w:iCs/>
+                <w:sz w:val="16"/>
+                <w:szCs w:val="16"/>
+              </w:rPr>
+              <w:t xml:space="preserve"> </w:t>
+            </w:r>
+            <w:proofErr w:type="spellStart"/>
+            <w:r>
+              <w:rPr>
+                <w:i/>
+                <w:iCs/>
+                <w:sz w:val="16"/>
+                <w:szCs w:val="16"/>
+              </w:rPr>
+              <w:t>successfully</w:t>
+            </w:r>
+            <w:proofErr w:type="spellEnd"/>
+            <w:r>
+              <w:rPr>
+                <w:i/>
+                <w:iCs/>
+                <w:sz w:val="16"/>
+                <w:szCs w:val="16"/>
+              </w:rPr>
+              <w:t>!"</w:t>
             </w:r>
           </w:p>
         </w:tc>
@@ -15374,7 +16482,47 @@
                 <w:sz w:val="16"/>
                 <w:szCs w:val="16"/>
               </w:rPr>
-              <w:t>"File uploaded successfully!"</w:t>
+              <w:t xml:space="preserve">"File </w:t>
+            </w:r>
+            <w:proofErr w:type="spellStart"/>
+            <w:r>
+              <w:rPr>
+                <w:i/>
+                <w:iCs/>
+                <w:sz w:val="16"/>
+                <w:szCs w:val="16"/>
+              </w:rPr>
+              <w:t>uploaded</w:t>
+            </w:r>
+            <w:proofErr w:type="spellEnd"/>
+            <w:r>
+              <w:rPr>
+                <w:i/>
+                <w:iCs/>
+                <w:sz w:val="16"/>
+                <w:szCs w:val="16"/>
+              </w:rPr>
+              <w:t xml:space="preserve"> </w:t>
+            </w:r>
+            <w:proofErr w:type="spellStart"/>
+            <w:r>
+              <w:rPr>
+                <w:i/>
+                <w:iCs/>
+                <w:sz w:val="16"/>
+                <w:szCs w:val="16"/>
+              </w:rPr>
+              <w:t>successfully</w:t>
+            </w:r>
+            <w:proofErr w:type="spellEnd"/>
+            <w:r>
+              <w:rPr>
+                <w:i/>
+                <w:iCs/>
+                <w:sz w:val="16"/>
+                <w:szCs w:val="16"/>
+              </w:rPr>
+              <w:t>!"</w:t>
             </w:r>
           </w:p>
         </w:tc>
@@ -15398,7 +16546,27 @@
                 <w:sz w:val="16"/>
                 <w:szCs w:val="16"/>
               </w:rPr>
-              <w:t>La classUT è stata caricata.</w:t>
+              <w:t xml:space="preserve">La </w:t>
+            </w:r>
+            <w:proofErr w:type="spellStart"/>
+            <w:r>
+              <w:rPr>
+                <w:i/>
+                <w:iCs/>
+                <w:sz w:val="16"/>
+                <w:szCs w:val="16"/>
+              </w:rPr>
+              <w:t>classUT</w:t>
+            </w:r>
+            <w:proofErr w:type="spellEnd"/>
+            <w:r>
+              <w:rPr>
+                <w:i/>
+                <w:iCs/>
+                <w:sz w:val="16"/>
+                <w:szCs w:val="16"/>
+              </w:rPr>
+              <w:t xml:space="preserve"> è stata caricata.</w:t>
             </w:r>
           </w:p>
         </w:tc>
@@ -15593,6 +16761,7 @@
                 <w:szCs w:val="16"/>
               </w:rPr>
             </w:pPr>
+            <w:proofErr w:type="spellStart"/>
             <w:r>
               <w:rPr>
                 <w:i/>
@@ -15602,6 +16771,7 @@
               </w:rPr>
               <w:t>Forbidden</w:t>
             </w:r>
+            <w:proofErr w:type="spellEnd"/>
           </w:p>
         </w:tc>
         <w:tc>
@@ -15636,6 +16806,7 @@
                 <w:szCs w:val="16"/>
               </w:rPr>
             </w:pPr>
+            <w:proofErr w:type="spellStart"/>
             <w:r>
               <w:rPr>
                 <w:i/>
@@ -15645,6 +16816,7 @@
               </w:rPr>
               <w:t>Forbidden</w:t>
             </w:r>
+            <w:proofErr w:type="spellEnd"/>
           </w:p>
         </w:tc>
         <w:tc>
@@ -15667,7 +16839,47 @@
                 <w:sz w:val="16"/>
                 <w:szCs w:val="16"/>
               </w:rPr>
-              <w:t>La classUT non  è stata caricata</w:t>
+              <w:t xml:space="preserve">La </w:t>
+            </w:r>
+            <w:proofErr w:type="spellStart"/>
+            <w:r>
+              <w:rPr>
+                <w:i/>
+                <w:iCs/>
+                <w:sz w:val="16"/>
+                <w:szCs w:val="16"/>
+              </w:rPr>
+              <w:t>classUT</w:t>
+            </w:r>
+            <w:proofErr w:type="spellEnd"/>
+            <w:r>
+              <w:rPr>
+                <w:i/>
+                <w:iCs/>
+                <w:sz w:val="16"/>
+                <w:szCs w:val="16"/>
+              </w:rPr>
+              <w:t xml:space="preserve"> </w:t>
+            </w:r>
+            <w:proofErr w:type="gramStart"/>
+            <w:r>
+              <w:rPr>
+                <w:i/>
+                <w:iCs/>
+                <w:sz w:val="16"/>
+                <w:szCs w:val="16"/>
+              </w:rPr>
+              <w:t>non  è</w:t>
+            </w:r>
+            <w:proofErr w:type="gramEnd"/>
+            <w:r>
+              <w:rPr>
+                <w:i/>
+                <w:iCs/>
+                <w:sz w:val="16"/>
+                <w:szCs w:val="16"/>
+              </w:rPr>
+              <w:t xml:space="preserve"> stata caricata</w:t>
             </w:r>
             <w:r>
               <w:rPr>
@@ -15786,7 +16998,27 @@
                 <w:sz w:val="16"/>
                 <w:szCs w:val="16"/>
               </w:rPr>
-              <w:t>Incorretto inserimento dei dati input, classUT con lo stesso nome di una già nella base di dati.</w:t>
+              <w:t xml:space="preserve">Incorretto inserimento dei dati input, </w:t>
+            </w:r>
+            <w:proofErr w:type="spellStart"/>
+            <w:r>
+              <w:rPr>
+                <w:i/>
+                <w:iCs/>
+                <w:sz w:val="16"/>
+                <w:szCs w:val="16"/>
+              </w:rPr>
+              <w:t>classUT</w:t>
+            </w:r>
+            <w:proofErr w:type="spellEnd"/>
+            <w:r>
+              <w:rPr>
+                <w:i/>
+                <w:iCs/>
+                <w:sz w:val="16"/>
+                <w:szCs w:val="16"/>
+              </w:rPr>
+              <w:t xml:space="preserve"> con lo stesso nome di una già nella base di dati.</w:t>
             </w:r>
           </w:p>
         </w:tc>
@@ -15879,15 +17111,77 @@
               </w:rPr>
               <w:t>“</w:t>
             </w:r>
-            <w:r>
-              <w:rPr>
-                <w:i/>
-                <w:iCs/>
-                <w:sz w:val="16"/>
-                <w:szCs w:val="16"/>
-              </w:rPr>
-              <w:t>Errors occurred during saving</w:t>
-            </w:r>
+            <w:proofErr w:type="spellStart"/>
+            <w:r>
+              <w:rPr>
+                <w:i/>
+                <w:iCs/>
+                <w:sz w:val="16"/>
+                <w:szCs w:val="16"/>
+              </w:rPr>
+              <w:t>Errors</w:t>
+            </w:r>
+            <w:proofErr w:type="spellEnd"/>
+            <w:r>
+              <w:rPr>
+                <w:i/>
+                <w:iCs/>
+                <w:sz w:val="16"/>
+                <w:szCs w:val="16"/>
+              </w:rPr>
+              <w:t> </w:t>
+            </w:r>
+            <w:proofErr w:type="spellStart"/>
+            <w:r>
+              <w:rPr>
+                <w:i/>
+                <w:iCs/>
+                <w:sz w:val="16"/>
+                <w:szCs w:val="16"/>
+              </w:rPr>
+              <w:t>occurred</w:t>
+            </w:r>
+            <w:proofErr w:type="spellEnd"/>
+            <w:r>
+              <w:rPr>
+                <w:i/>
+                <w:iCs/>
+                <w:sz w:val="16"/>
+                <w:szCs w:val="16"/>
+              </w:rPr>
+              <w:t> </w:t>
+            </w:r>
+            <w:proofErr w:type="spellStart"/>
+            <w:r>
+              <w:rPr>
+                <w:i/>
+                <w:iCs/>
+                <w:sz w:val="16"/>
+                <w:szCs w:val="16"/>
+              </w:rPr>
+              <w:t>during</w:t>
+            </w:r>
+            <w:proofErr w:type="spellEnd"/>
+            <w:r>
+              <w:rPr>
+                <w:i/>
+                <w:iCs/>
+                <w:sz w:val="16"/>
+                <w:szCs w:val="16"/>
+              </w:rPr>
+              <w:t> </w:t>
+            </w:r>
+            <w:proofErr w:type="spellStart"/>
+            <w:r>
+              <w:rPr>
+                <w:i/>
+                <w:iCs/>
+                <w:sz w:val="16"/>
+                <w:szCs w:val="16"/>
+              </w:rPr>
+              <w:t>saving</w:t>
+            </w:r>
+            <w:proofErr w:type="spellEnd"/>
             <w:r>
               <w:rPr>
                 <w:i/>
@@ -15931,15 +17225,77 @@
               </w:rPr>
               <w:t>“</w:t>
             </w:r>
-            <w:r>
-              <w:rPr>
-                <w:i/>
-                <w:iCs/>
-                <w:sz w:val="16"/>
-                <w:szCs w:val="16"/>
-              </w:rPr>
-              <w:t>Errors occurred during saving</w:t>
-            </w:r>
+            <w:proofErr w:type="spellStart"/>
+            <w:r>
+              <w:rPr>
+                <w:i/>
+                <w:iCs/>
+                <w:sz w:val="16"/>
+                <w:szCs w:val="16"/>
+              </w:rPr>
+              <w:t>Errors</w:t>
+            </w:r>
+            <w:proofErr w:type="spellEnd"/>
+            <w:r>
+              <w:rPr>
+                <w:i/>
+                <w:iCs/>
+                <w:sz w:val="16"/>
+                <w:szCs w:val="16"/>
+              </w:rPr>
+              <w:t> </w:t>
+            </w:r>
+            <w:proofErr w:type="spellStart"/>
+            <w:r>
+              <w:rPr>
+                <w:i/>
+                <w:iCs/>
+                <w:sz w:val="16"/>
+                <w:szCs w:val="16"/>
+              </w:rPr>
+              <w:t>occurred</w:t>
+            </w:r>
+            <w:proofErr w:type="spellEnd"/>
+            <w:r>
+              <w:rPr>
+                <w:i/>
+                <w:iCs/>
+                <w:sz w:val="16"/>
+                <w:szCs w:val="16"/>
+              </w:rPr>
+              <w:t> </w:t>
+            </w:r>
+            <w:proofErr w:type="spellStart"/>
+            <w:r>
+              <w:rPr>
+                <w:i/>
+                <w:iCs/>
+                <w:sz w:val="16"/>
+                <w:szCs w:val="16"/>
+              </w:rPr>
+              <w:t>during</w:t>
+            </w:r>
+            <w:proofErr w:type="spellEnd"/>
+            <w:r>
+              <w:rPr>
+                <w:i/>
+                <w:iCs/>
+                <w:sz w:val="16"/>
+                <w:szCs w:val="16"/>
+              </w:rPr>
+              <w:t> </w:t>
+            </w:r>
+            <w:proofErr w:type="spellStart"/>
+            <w:r>
+              <w:rPr>
+                <w:i/>
+                <w:iCs/>
+                <w:sz w:val="16"/>
+                <w:szCs w:val="16"/>
+              </w:rPr>
+              <w:t>saving</w:t>
+            </w:r>
+            <w:proofErr w:type="spellEnd"/>
             <w:r>
               <w:rPr>
                 <w:i/>
@@ -15981,7 +17337,47 @@
                 <w:sz w:val="16"/>
                 <w:szCs w:val="16"/>
               </w:rPr>
-              <w:t>La classUT non  è stata caricata nuovamente.</w:t>
+              <w:t xml:space="preserve">La </w:t>
+            </w:r>
+            <w:proofErr w:type="spellStart"/>
+            <w:r>
+              <w:rPr>
+                <w:i/>
+                <w:iCs/>
+                <w:sz w:val="16"/>
+                <w:szCs w:val="16"/>
+              </w:rPr>
+              <w:t>classUT</w:t>
+            </w:r>
+            <w:proofErr w:type="spellEnd"/>
+            <w:r>
+              <w:rPr>
+                <w:i/>
+                <w:iCs/>
+                <w:sz w:val="16"/>
+                <w:szCs w:val="16"/>
+              </w:rPr>
+              <w:t xml:space="preserve"> </w:t>
+            </w:r>
+            <w:proofErr w:type="gramStart"/>
+            <w:r>
+              <w:rPr>
+                <w:i/>
+                <w:iCs/>
+                <w:sz w:val="16"/>
+                <w:szCs w:val="16"/>
+              </w:rPr>
+              <w:t>non  è</w:t>
+            </w:r>
+            <w:proofErr w:type="gramEnd"/>
+            <w:r>
+              <w:rPr>
+                <w:i/>
+                <w:iCs/>
+                <w:sz w:val="16"/>
+                <w:szCs w:val="16"/>
+              </w:rPr>
+              <w:t xml:space="preserve"> stata caricata nuovamente.</w:t>
             </w:r>
           </w:p>
         </w:tc>
@@ -16269,7 +17665,27 @@
                 <w:sz w:val="16"/>
                 <w:szCs w:val="16"/>
               </w:rPr>
-              <w:t>Il codice della classUT scelta è stato scaricato</w:t>
+              <w:t xml:space="preserve">Il codice della </w:t>
+            </w:r>
+            <w:proofErr w:type="spellStart"/>
+            <w:r>
+              <w:rPr>
+                <w:i/>
+                <w:iCs/>
+                <w:sz w:val="16"/>
+                <w:szCs w:val="16"/>
+              </w:rPr>
+              <w:t>classUT</w:t>
+            </w:r>
+            <w:proofErr w:type="spellEnd"/>
+            <w:r>
+              <w:rPr>
+                <w:i/>
+                <w:iCs/>
+                <w:sz w:val="16"/>
+                <w:szCs w:val="16"/>
+              </w:rPr>
+              <w:t xml:space="preserve"> scelta è stato scaricato</w:t>
             </w:r>
           </w:p>
         </w:tc>
@@ -16477,8 +17893,19 @@
                 <w:sz w:val="16"/>
                 <w:szCs w:val="16"/>
               </w:rPr>
-              <w:t>Not Found</w:t>
-            </w:r>
+              <w:t xml:space="preserve">Not </w:t>
+            </w:r>
+            <w:proofErr w:type="spellStart"/>
+            <w:r>
+              <w:rPr>
+                <w:i/>
+                <w:iCs/>
+                <w:sz w:val="16"/>
+                <w:szCs w:val="16"/>
+              </w:rPr>
+              <w:t>Found</w:t>
+            </w:r>
+            <w:proofErr w:type="spellEnd"/>
           </w:p>
         </w:tc>
         <w:tc>
@@ -16520,8 +17947,19 @@
                 <w:sz w:val="16"/>
                 <w:szCs w:val="16"/>
               </w:rPr>
-              <w:t>Not Found</w:t>
-            </w:r>
+              <w:t xml:space="preserve">Not </w:t>
+            </w:r>
+            <w:proofErr w:type="spellStart"/>
+            <w:r>
+              <w:rPr>
+                <w:i/>
+                <w:iCs/>
+                <w:sz w:val="16"/>
+                <w:szCs w:val="16"/>
+              </w:rPr>
+              <w:t>Found</w:t>
+            </w:r>
+            <w:proofErr w:type="spellEnd"/>
           </w:p>
         </w:tc>
         <w:tc>
@@ -16544,7 +17982,27 @@
                 <w:sz w:val="16"/>
                 <w:szCs w:val="16"/>
               </w:rPr>
-              <w:t>La classUT non è stata trovata.</w:t>
+              <w:t xml:space="preserve">La </w:t>
+            </w:r>
+            <w:proofErr w:type="spellStart"/>
+            <w:r>
+              <w:rPr>
+                <w:i/>
+                <w:iCs/>
+                <w:sz w:val="16"/>
+                <w:szCs w:val="16"/>
+              </w:rPr>
+              <w:t>classUT</w:t>
+            </w:r>
+            <w:proofErr w:type="spellEnd"/>
+            <w:r>
+              <w:rPr>
+                <w:i/>
+                <w:iCs/>
+                <w:sz w:val="16"/>
+                <w:szCs w:val="16"/>
+              </w:rPr>
+              <w:t xml:space="preserve"> non è stata trovata.</w:t>
             </w:r>
           </w:p>
         </w:tc>
@@ -16695,7 +18153,27 @@
                 <w:sz w:val="16"/>
                 <w:szCs w:val="16"/>
               </w:rPr>
-              <w:t>Ci sono classUT nella base di dati</w:t>
+              <w:t xml:space="preserve">Ci sono </w:t>
+            </w:r>
+            <w:proofErr w:type="spellStart"/>
+            <w:r>
+              <w:rPr>
+                <w:i/>
+                <w:iCs/>
+                <w:sz w:val="16"/>
+                <w:szCs w:val="16"/>
+              </w:rPr>
+              <w:t>classUT</w:t>
+            </w:r>
+            <w:proofErr w:type="spellEnd"/>
+            <w:r>
+              <w:rPr>
+                <w:i/>
+                <w:iCs/>
+                <w:sz w:val="16"/>
+                <w:szCs w:val="16"/>
+              </w:rPr>
+              <w:t xml:space="preserve"> nella base di dati</w:t>
             </w:r>
             <w:r>
               <w:rPr>
@@ -16812,7 +18290,27 @@
                 <w:sz w:val="16"/>
                 <w:szCs w:val="16"/>
               </w:rPr>
-              <w:t>Vengono visualizzate tutte le classUT contenute nel repository</w:t>
+              <w:t xml:space="preserve">Vengono visualizzate tutte le </w:t>
+            </w:r>
+            <w:proofErr w:type="spellStart"/>
+            <w:r>
+              <w:rPr>
+                <w:i/>
+                <w:iCs/>
+                <w:sz w:val="16"/>
+                <w:szCs w:val="16"/>
+              </w:rPr>
+              <w:t>classUT</w:t>
+            </w:r>
+            <w:proofErr w:type="spellEnd"/>
+            <w:r>
+              <w:rPr>
+                <w:i/>
+                <w:iCs/>
+                <w:sz w:val="16"/>
+                <w:szCs w:val="16"/>
+              </w:rPr>
+              <w:t xml:space="preserve"> contenute nel repository</w:t>
             </w:r>
             <w:r>
               <w:rPr>
@@ -16983,7 +18481,27 @@
                 <w:sz w:val="16"/>
                 <w:szCs w:val="16"/>
               </w:rPr>
-              <w:t>Non ci sono classUT nella base di dati.</w:t>
+              <w:t xml:space="preserve">Non ci sono </w:t>
+            </w:r>
+            <w:proofErr w:type="spellStart"/>
+            <w:r>
+              <w:rPr>
+                <w:i/>
+                <w:iCs/>
+                <w:sz w:val="16"/>
+                <w:szCs w:val="16"/>
+              </w:rPr>
+              <w:t>classUT</w:t>
+            </w:r>
+            <w:proofErr w:type="spellEnd"/>
+            <w:r>
+              <w:rPr>
+                <w:i/>
+                <w:iCs/>
+                <w:sz w:val="16"/>
+                <w:szCs w:val="16"/>
+              </w:rPr>
+              <w:t xml:space="preserve"> nella base di dati.</w:t>
             </w:r>
           </w:p>
         </w:tc>
@@ -17090,7 +18608,27 @@
                 <w:sz w:val="16"/>
                 <w:szCs w:val="16"/>
               </w:rPr>
-              <w:t>Vengono visualizzate tutte le classUT contenute nel repository</w:t>
+              <w:t xml:space="preserve">Vengono visualizzate tutte le </w:t>
+            </w:r>
+            <w:proofErr w:type="spellStart"/>
+            <w:r>
+              <w:rPr>
+                <w:i/>
+                <w:iCs/>
+                <w:sz w:val="16"/>
+                <w:szCs w:val="16"/>
+              </w:rPr>
+              <w:t>classUT</w:t>
+            </w:r>
+            <w:proofErr w:type="spellEnd"/>
+            <w:r>
+              <w:rPr>
+                <w:i/>
+                <w:iCs/>
+                <w:sz w:val="16"/>
+                <w:szCs w:val="16"/>
+              </w:rPr>
+              <w:t xml:space="preserve"> contenute nel repository</w:t>
             </w:r>
             <w:r>
               <w:rPr>
@@ -17187,8 +18725,13 @@
       <w:pPr>
         <w:jc w:val="both"/>
       </w:pPr>
-      <w:r>
-        <w:t>Pre-requisiti:</w:t>
+      <w:proofErr w:type="spellStart"/>
+      <w:r>
+        <w:t>Pre</w:t>
+      </w:r>
+      <w:proofErr w:type="spellEnd"/>
+      <w:r>
+        <w:t>-requisiti:</w:t>
       </w:r>
     </w:p>
     <w:p>
@@ -17237,6 +18780,7 @@
       <w:r>
         <w:t xml:space="preserve">Editare il file </w:t>
       </w:r>
+      <w:proofErr w:type="spellStart"/>
       <w:r>
         <w:rPr>
           <w:i/>
@@ -17244,15 +18788,25 @@
         </w:rPr>
         <w:t>docker-compose.yml</w:t>
       </w:r>
+      <w:proofErr w:type="spellEnd"/>
       <w:r>
         <w:t xml:space="preserve"> presente nella cartella </w:t>
       </w:r>
+      <w:proofErr w:type="spellStart"/>
       <w:r>
         <w:rPr>
           <w:i/>
           <w:iCs/>
         </w:rPr>
-        <w:t>classUT-</w:t>
+        <w:t>classUT</w:t>
+      </w:r>
+      <w:proofErr w:type="spellEnd"/>
+      <w:r>
+        <w:rPr>
+          <w:i/>
+          <w:iCs/>
+        </w:rPr>
+        <w:t>-</w:t>
       </w:r>
       <w:r>
         <w:rPr>
@@ -17285,7 +18839,15 @@
         <w:jc w:val="both"/>
       </w:pPr>
       <w:r>
-        <w:t xml:space="preserve">la porta host su cui deve essere raggiungibile il </w:t>
+        <w:t xml:space="preserve">la porta </w:t>
+      </w:r>
+      <w:proofErr w:type="spellStart"/>
+      <w:r>
+        <w:t>host</w:t>
+      </w:r>
+      <w:proofErr w:type="spellEnd"/>
+      <w:r>
+        <w:t xml:space="preserve"> su cui deve essere raggiungibile il </w:t>
       </w:r>
       <w:r>
         <w:rPr>
@@ -17320,6 +18882,7 @@
       <w:r>
         <w:t xml:space="preserve">il </w:t>
       </w:r>
+      <w:proofErr w:type="spellStart"/>
       <w:r>
         <w:rPr>
           <w:i/>
@@ -17327,6 +18890,7 @@
         </w:rPr>
         <w:t>path</w:t>
       </w:r>
+      <w:proofErr w:type="spellEnd"/>
       <w:r>
         <w:t xml:space="preserve"> assoluto dove deve essere mappato il </w:t>
       </w:r>
@@ -17338,10 +18902,26 @@
         <w:t>volume</w:t>
       </w:r>
       <w:r>
-        <w:t xml:space="preserve"> per il salvataggio dei file delle ClassiUT.</w:t>
-      </w:r>
-      <w:r>
-        <w:t xml:space="preserve"> Tale volume conferisce al container la capacità di salvare i file caricati su una porzione di filesystem dell’host. </w:t>
+        <w:t xml:space="preserve"> per il salvataggio dei file delle </w:t>
+      </w:r>
+      <w:proofErr w:type="spellStart"/>
+      <w:r>
+        <w:t>ClassiUT</w:t>
+      </w:r>
+      <w:proofErr w:type="spellEnd"/>
+      <w:r>
+        <w:t>.</w:t>
+      </w:r>
+      <w:r>
+        <w:t xml:space="preserve"> Tale volume conferisce al container la capacità di salvare i file caricati su una porzione di filesystem </w:t>
+      </w:r>
+      <w:proofErr w:type="spellStart"/>
+      <w:r>
+        <w:t>dell’host</w:t>
+      </w:r>
+      <w:proofErr w:type="spellEnd"/>
+      <w:r>
+        <w:t xml:space="preserve">. </w:t>
       </w:r>
     </w:p>
     <w:p>
@@ -17356,6 +18936,7 @@
       <w:r>
         <w:t xml:space="preserve">il </w:t>
       </w:r>
+      <w:proofErr w:type="spellStart"/>
       <w:r>
         <w:rPr>
           <w:i/>
@@ -17363,15 +18944,25 @@
         </w:rPr>
         <w:t>path</w:t>
       </w:r>
+      <w:proofErr w:type="spellEnd"/>
       <w:r>
         <w:t xml:space="preserve"> assoluto dove devono essere memorizzati le informazioni del database al fine di essere mantenute anche dopo lo </w:t>
       </w:r>
+      <w:proofErr w:type="spellStart"/>
       <w:r>
         <w:rPr>
           <w:i/>
           <w:iCs/>
         </w:rPr>
-        <w:t>shut-down</w:t>
+        <w:t>shut</w:t>
+      </w:r>
+      <w:proofErr w:type="spellEnd"/>
+      <w:r>
+        <w:rPr>
+          <w:i/>
+          <w:iCs/>
+        </w:rPr>
+        <w:t>-down</w:t>
       </w:r>
       <w:r>
         <w:t xml:space="preserve"> del container.</w:t>
@@ -17398,12 +18989,21 @@
           <w:iCs/>
         </w:rPr>
       </w:pPr>
+      <w:proofErr w:type="spellStart"/>
       <w:r>
         <w:rPr>
           <w:i/>
           <w:iCs/>
         </w:rPr>
-        <w:t>docker-compose up</w:t>
+        <w:t>docker</w:t>
+      </w:r>
+      <w:proofErr w:type="spellEnd"/>
+      <w:r>
+        <w:rPr>
+          <w:i/>
+          <w:iCs/>
+        </w:rPr>
+        <w:t>-compose up</w:t>
       </w:r>
     </w:p>
     <w:p>
@@ -17425,8 +19025,13 @@
       <w:pPr>
         <w:jc w:val="both"/>
       </w:pPr>
-      <w:r>
-        <w:t>Pre-requisiti:</w:t>
+      <w:proofErr w:type="spellStart"/>
+      <w:r>
+        <w:t>Pre</w:t>
+      </w:r>
+      <w:proofErr w:type="spellEnd"/>
+      <w:r>
+        <w:t>-requisiti:</w:t>
       </w:r>
     </w:p>
     <w:p>
@@ -17475,6 +19080,8 @@
       <w:r>
         <w:t xml:space="preserve">Editare il file </w:t>
       </w:r>
+      <w:proofErr w:type="spellStart"/>
+      <w:proofErr w:type="gramStart"/>
       <w:r>
         <w:rPr>
           <w:i/>
@@ -17482,6 +19089,8 @@
         </w:rPr>
         <w:t>application.properties</w:t>
       </w:r>
+      <w:proofErr w:type="spellEnd"/>
+      <w:proofErr w:type="gramEnd"/>
       <w:r>
         <w:t xml:space="preserve"> specificando:</w:t>
       </w:r>
@@ -17511,6 +19120,7 @@
       <w:r>
         <w:t xml:space="preserve">Il </w:t>
       </w:r>
+      <w:proofErr w:type="spellStart"/>
       <w:r>
         <w:rPr>
           <w:i/>
@@ -17518,6 +19128,7 @@
         </w:rPr>
         <w:t>path</w:t>
       </w:r>
+      <w:proofErr w:type="spellEnd"/>
       <w:r>
         <w:t xml:space="preserve"> assoluto dove devono essere salvati file caricati</w:t>
       </w:r>
@@ -23903,10 +25514,6 @@
 </file>
 
 <file path=customXml/item1.xml><?xml version="1.0" encoding="utf-8"?>
-<b:Sources xmlns:b="http://schemas.openxmlformats.org/officeDocument/2006/bibliography" xmlns="http://schemas.openxmlformats.org/officeDocument/2006/bibliography" SelectedStyle="\APASixthEditionOfficeOnline.xsl" StyleName="APA" Version="6"/>
-</file>
-
-<file path=customXml/item2.xml><?xml version="1.0" encoding="utf-8"?>
 <?mso-contentType ?>
 <FormTemplates xmlns="http://schemas.microsoft.com/sharepoint/v3/contenttype/forms">
   <Display>DocumentLibraryForm</Display>
@@ -23915,13 +25522,7 @@
 </FormTemplates>
 </file>
 
-<file path=customXml/item3.xml><?xml version="1.0" encoding="utf-8"?>
-<p:properties xmlns:p="http://schemas.microsoft.com/office/2006/metadata/properties" xmlns:xsi="http://www.w3.org/2001/XMLSchema-instance" xmlns:pc="http://schemas.microsoft.com/office/infopath/2007/PartnerControls">
-  <documentManagement/>
-</p:properties>
-</file>
-
-<file path=customXml/item4.xml><?xml version="1.0" encoding="utf-8"?>
+<file path=customXml/item2.xml><?xml version="1.0" encoding="utf-8"?>
 <ct:contentTypeSchema xmlns:ct="http://schemas.microsoft.com/office/2006/metadata/contentType" xmlns:ma="http://schemas.microsoft.com/office/2006/metadata/properties/metaAttributes" ct:_="" ma:_="" ma:contentTypeName="Document" ma:contentTypeID="0x0101005B2DD6AABE338F499174B473B7774053" ma:contentTypeVersion="8" ma:contentTypeDescription="Create a new document." ma:contentTypeScope="" ma:versionID="5053c7bf8e132fa0996582e84dfa5fab">
   <xsd:schema xmlns:xsd="http://www.w3.org/2001/XMLSchema" xmlns:xs="http://www.w3.org/2001/XMLSchema" xmlns:p="http://schemas.microsoft.com/office/2006/metadata/properties" xmlns:ns3="34e9ea93-15fe-4351-b6d0-684b4331c7af" xmlns:ns4="533a58c5-e072-499e-a9a4-a21ef654ee09" targetNamespace="http://schemas.microsoft.com/office/2006/metadata/properties" ma:root="true" ma:fieldsID="2c58b3e085acb119af752c11faf2da3f" ns3:_="" ns4:_="">
     <xsd:import namespace="34e9ea93-15fe-4351-b6d0-684b4331c7af"/>
@@ -24112,15 +25713,17 @@
 </ct:contentTypeSchema>
 </file>
 
-<file path=customXml/itemProps1.xml><?xml version="1.0" encoding="utf-8"?>
-<ds:datastoreItem xmlns:ds="http://schemas.openxmlformats.org/officeDocument/2006/customXml" ds:itemID="{2EDE1F35-A6DE-4391-A88B-3F04F845AE97}">
-  <ds:schemaRefs>
-    <ds:schemaRef ds:uri="http://schemas.openxmlformats.org/officeDocument/2006/bibliography"/>
-  </ds:schemaRefs>
-</ds:datastoreItem>
+<file path=customXml/item3.xml><?xml version="1.0" encoding="utf-8"?>
+<p:properties xmlns:p="http://schemas.microsoft.com/office/2006/metadata/properties" xmlns:xsi="http://www.w3.org/2001/XMLSchema-instance" xmlns:pc="http://schemas.microsoft.com/office/infopath/2007/PartnerControls">
+  <documentManagement/>
+</p:properties>
 </file>
 
-<file path=customXml/itemProps2.xml><?xml version="1.0" encoding="utf-8"?>
+<file path=customXml/item4.xml><?xml version="1.0" encoding="utf-8"?>
+<b:Sources xmlns:b="http://schemas.openxmlformats.org/officeDocument/2006/bibliography" xmlns="http://schemas.openxmlformats.org/officeDocument/2006/bibliography" SelectedStyle="\APASixthEditionOfficeOnline.xsl" StyleName="APA" Version="6"/>
+</file>
+
+<file path=customXml/itemProps1.xml><?xml version="1.0" encoding="utf-8"?>
 <ds:datastoreItem xmlns:ds="http://schemas.openxmlformats.org/officeDocument/2006/customXml" ds:itemID="{289C8215-7A6B-4CB1-B250-17D189E716FD}">
   <ds:schemaRefs>
     <ds:schemaRef ds:uri="http://schemas.microsoft.com/sharepoint/v3/contenttype/forms"/>
@@ -24128,16 +25731,7 @@
 </ds:datastoreItem>
 </file>
 
-<file path=customXml/itemProps3.xml><?xml version="1.0" encoding="utf-8"?>
-<ds:datastoreItem xmlns:ds="http://schemas.openxmlformats.org/officeDocument/2006/customXml" ds:itemID="{78DC2236-B09C-49AF-8D94-3A143FE5CBD9}">
-  <ds:schemaRefs>
-    <ds:schemaRef ds:uri="http://schemas.microsoft.com/office/2006/metadata/properties"/>
-    <ds:schemaRef ds:uri="http://schemas.microsoft.com/office/infopath/2007/PartnerControls"/>
-  </ds:schemaRefs>
-</ds:datastoreItem>
-</file>
-
-<file path=customXml/itemProps4.xml><?xml version="1.0" encoding="utf-8"?>
+<file path=customXml/itemProps2.xml><?xml version="1.0" encoding="utf-8"?>
 <ds:datastoreItem xmlns:ds="http://schemas.openxmlformats.org/officeDocument/2006/customXml" ds:itemID="{CB1C2749-AA3C-404B-9688-68915DF5BFB7}">
   <ds:schemaRefs>
     <ds:schemaRef ds:uri="http://schemas.microsoft.com/office/2006/metadata/contentType"/>
@@ -24154,4 +25748,21 @@
     <ds:schemaRef ds:uri="http://schemas.microsoft.com/internal/obd"/>
   </ds:schemaRefs>
 </ds:datastoreItem>
+</file>
+
+<file path=customXml/itemProps3.xml><?xml version="1.0" encoding="utf-8"?>
+<ds:datastoreItem xmlns:ds="http://schemas.openxmlformats.org/officeDocument/2006/customXml" ds:itemID="{78DC2236-B09C-49AF-8D94-3A143FE5CBD9}">
+  <ds:schemaRefs>
+    <ds:schemaRef ds:uri="http://schemas.microsoft.com/office/2006/metadata/properties"/>
+    <ds:schemaRef ds:uri="http://schemas.microsoft.com/office/infopath/2007/PartnerControls"/>
+  </ds:schemaRefs>
+</ds:datastoreItem>
+</file>
+
+<file path=customXml/itemProps4.xml><?xml version="1.0" encoding="utf-8"?>
+<ds:datastoreItem xmlns:ds="http://schemas.openxmlformats.org/officeDocument/2006/customXml" ds:itemID="{2EDE1F35-A6DE-4391-A88B-3F04F845AE97}">
+  <ds:schemaRefs>
+    <ds:schemaRef ds:uri="http://schemas.openxmlformats.org/officeDocument/2006/bibliography"/>
+  </ds:schemaRefs>
+</ds:datastoreItem>
 </file>
</xml_diff>